<commit_message>
proxy (.env) implmentation learned
</commit_message>
<xml_diff>
--- a/Notes/7. Json Mock API.docx
+++ b/Notes/7. Json Mock API.docx
@@ -6201,6 +6201,3397 @@
           <w:tab w:val="left" w:pos="1890"/>
         </w:tabs>
       </w:pPr>
+    </w:p>
+    <w:p>
+      <w:pPr>
+        <w:tabs>
+          <w:tab w:val="left" w:pos="1890"/>
+        </w:tabs>
+      </w:pPr>
+    </w:p>
+    <w:p>
+      <w:pPr>
+        <w:tabs>
+          <w:tab w:val="left" w:pos="1890"/>
+        </w:tabs>
+      </w:pPr>
+    </w:p>
+    <w:p>
+      <w:pPr>
+        <w:tabs>
+          <w:tab w:val="left" w:pos="1890"/>
+        </w:tabs>
+      </w:pPr>
+    </w:p>
+    <w:p>
+      <w:pPr>
+        <w:pStyle w:val="ListParagraph"/>
+        <w:numPr>
+          <w:ilvl w:val="0"/>
+          <w:numId w:val="1"/>
+        </w:numPr>
+        <w:tabs>
+          <w:tab w:val="left" w:pos="1890"/>
+        </w:tabs>
+      </w:pPr>
+      <w:r>
+        <w:rPr>
+          <w:b/>
+          <w:bCs/>
+          <w:sz w:val="32"/>
+          <w:szCs w:val="32"/>
+          <w:u w:val="single"/>
+        </w:rPr>
+        <w:lastRenderedPageBreak/>
+        <w:t>Using Proxy</w:t>
+      </w:r>
+    </w:p>
+    <w:p>
+      <w:pPr>
+        <w:tabs>
+          <w:tab w:val="left" w:pos="1890"/>
+        </w:tabs>
+      </w:pPr>
+      <w:proofErr w:type="gramStart"/>
+      <w:r>
+        <w:t>Purpose :</w:t>
+      </w:r>
+      <w:proofErr w:type="gramEnd"/>
+      <w:r>
+        <w:t xml:space="preserve"> </w:t>
+      </w:r>
+      <w:proofErr w:type="spellStart"/>
+      <w:r>
+        <w:t>Onekta</w:t>
+      </w:r>
+      <w:proofErr w:type="spellEnd"/>
+      <w:r>
+        <w:t xml:space="preserve"> </w:t>
+      </w:r>
+      <w:r>
+        <w:rPr>
+          <w:b/>
+          <w:bCs/>
+        </w:rPr>
+        <w:t>.env</w:t>
+      </w:r>
+      <w:r>
+        <w:t xml:space="preserve"> file er </w:t>
+      </w:r>
+      <w:proofErr w:type="spellStart"/>
+      <w:r>
+        <w:t>motoi</w:t>
+      </w:r>
+      <w:proofErr w:type="spellEnd"/>
+      <w:r>
+        <w:t xml:space="preserve"> purpose serve kore, for an example, </w:t>
+      </w:r>
+      <w:hyperlink r:id="rId8" w:history="1">
+        <w:r>
+          <w:rPr>
+            <w:rStyle w:val="Hyperlink"/>
+          </w:rPr>
+          <w:t>http://localhost:8000/</w:t>
+        </w:r>
+      </w:hyperlink>
+      <w:r>
+        <w:t xml:space="preserve"> ei part </w:t>
+      </w:r>
+      <w:proofErr w:type="spellStart"/>
+      <w:r>
+        <w:t>tuku</w:t>
+      </w:r>
+      <w:proofErr w:type="spellEnd"/>
+      <w:r>
+        <w:t xml:space="preserve"> ke “/</w:t>
+      </w:r>
+      <w:proofErr w:type="spellStart"/>
+      <w:r>
+        <w:t>api</w:t>
+      </w:r>
+      <w:proofErr w:type="spellEnd"/>
+      <w:r>
+        <w:t xml:space="preserve">” </w:t>
+      </w:r>
+      <w:proofErr w:type="spellStart"/>
+      <w:r>
+        <w:t>likhlei</w:t>
+      </w:r>
+      <w:proofErr w:type="spellEnd"/>
+      <w:r>
+        <w:t xml:space="preserve"> portion ta call </w:t>
+      </w:r>
+      <w:proofErr w:type="spellStart"/>
+      <w:r>
+        <w:t>hobe</w:t>
+      </w:r>
+      <w:proofErr w:type="spellEnd"/>
+      <w:r>
+        <w:t>.</w:t>
+      </w:r>
+    </w:p>
+    <w:p>
+      <w:pPr>
+        <w:tabs>
+          <w:tab w:val="left" w:pos="1890"/>
+        </w:tabs>
+      </w:pPr>
+    </w:p>
+    <w:p>
+      <w:pPr>
+        <w:tabs>
+          <w:tab w:val="left" w:pos="1890"/>
+        </w:tabs>
+      </w:pPr>
+      <w:r>
+        <w:t xml:space="preserve">Step 1: </w:t>
+      </w:r>
+      <w:r>
+        <w:rPr>
+          <w:b/>
+          <w:bCs/>
+        </w:rPr>
+        <w:t>vite.config.js</w:t>
+      </w:r>
+      <w:r>
+        <w:rPr>
+          <w:b/>
+          <w:bCs/>
+        </w:rPr>
+        <w:t xml:space="preserve"> </w:t>
+      </w:r>
+      <w:r>
+        <w:t xml:space="preserve">e </w:t>
+      </w:r>
+      <w:r>
+        <w:rPr>
+          <w:b/>
+          <w:bCs/>
+        </w:rPr>
+        <w:t>proxy</w:t>
+      </w:r>
+      <w:r>
+        <w:rPr>
+          <w:b/>
+          <w:bCs/>
+        </w:rPr>
+        <w:t xml:space="preserve"> </w:t>
+      </w:r>
+      <w:r>
+        <w:t xml:space="preserve">configuration thik kore </w:t>
+      </w:r>
+      <w:proofErr w:type="spellStart"/>
+      <w:r>
+        <w:t>nite</w:t>
+      </w:r>
+      <w:proofErr w:type="spellEnd"/>
+      <w:r>
+        <w:t xml:space="preserve"> </w:t>
+      </w:r>
+      <w:proofErr w:type="spellStart"/>
+      <w:r>
+        <w:t>hobe</w:t>
+      </w:r>
+      <w:proofErr w:type="spellEnd"/>
+    </w:p>
+    <w:p>
+      <w:pPr>
+        <w:shd w:val="clear" w:color="auto" w:fill="1E1E1E"/>
+        <w:spacing w:after="0" w:line="285" w:lineRule="atLeast"/>
+        <w:rPr>
+          <w:rFonts w:ascii="Consolas" w:eastAsia="Times New Roman" w:hAnsi="Consolas" w:cs="Times New Roman"/>
+          <w:color w:val="D4D4D4"/>
+          <w:kern w:val="0"/>
+          <w:sz w:val="21"/>
+          <w:szCs w:val="21"/>
+          <w14:ligatures w14:val="none"/>
+        </w:rPr>
+      </w:pPr>
+      <w:r>
+        <w:rPr>
+          <w:rFonts w:ascii="Consolas" w:eastAsia="Times New Roman" w:hAnsi="Consolas" w:cs="Times New Roman"/>
+          <w:color w:val="D4D4D4"/>
+          <w:kern w:val="0"/>
+          <w:sz w:val="21"/>
+          <w:szCs w:val="21"/>
+          <w14:ligatures w14:val="none"/>
+        </w:rPr>
+        <w:t xml:space="preserve">    </w:t>
+      </w:r>
+      <w:r>
+        <w:rPr>
+          <w:rFonts w:ascii="Consolas" w:eastAsia="Times New Roman" w:hAnsi="Consolas" w:cs="Times New Roman"/>
+          <w:color w:val="9CDCFE"/>
+          <w:kern w:val="0"/>
+          <w:sz w:val="21"/>
+          <w:szCs w:val="21"/>
+          <w14:ligatures w14:val="none"/>
+        </w:rPr>
+        <w:t>proxy:</w:t>
+      </w:r>
+      <w:r>
+        <w:rPr>
+          <w:rFonts w:ascii="Consolas" w:eastAsia="Times New Roman" w:hAnsi="Consolas" w:cs="Times New Roman"/>
+          <w:color w:val="D4D4D4"/>
+          <w:kern w:val="0"/>
+          <w:sz w:val="21"/>
+          <w:szCs w:val="21"/>
+          <w14:ligatures w14:val="none"/>
+        </w:rPr>
+        <w:t xml:space="preserve"> {</w:t>
+      </w:r>
+    </w:p>
+    <w:p>
+      <w:pPr>
+        <w:shd w:val="clear" w:color="auto" w:fill="1E1E1E"/>
+        <w:spacing w:after="0" w:line="285" w:lineRule="atLeast"/>
+        <w:rPr>
+          <w:rFonts w:ascii="Consolas" w:eastAsia="Times New Roman" w:hAnsi="Consolas" w:cs="Times New Roman"/>
+          <w:color w:val="D4D4D4"/>
+          <w:kern w:val="0"/>
+          <w:sz w:val="21"/>
+          <w:szCs w:val="21"/>
+          <w14:ligatures w14:val="none"/>
+        </w:rPr>
+      </w:pPr>
+      <w:r>
+        <w:rPr>
+          <w:rFonts w:ascii="Consolas" w:eastAsia="Times New Roman" w:hAnsi="Consolas" w:cs="Times New Roman"/>
+          <w:color w:val="D4D4D4"/>
+          <w:kern w:val="0"/>
+          <w:sz w:val="21"/>
+          <w:szCs w:val="21"/>
+          <w14:ligatures w14:val="none"/>
+        </w:rPr>
+        <w:t xml:space="preserve">      </w:t>
+      </w:r>
+      <w:r>
+        <w:rPr>
+          <w:rFonts w:ascii="Consolas" w:eastAsia="Times New Roman" w:hAnsi="Consolas" w:cs="Times New Roman"/>
+          <w:color w:val="CE9178"/>
+          <w:kern w:val="0"/>
+          <w:sz w:val="21"/>
+          <w:szCs w:val="21"/>
+          <w14:ligatures w14:val="none"/>
+        </w:rPr>
+        <w:t>"/</w:t>
+      </w:r>
+      <w:proofErr w:type="spellStart"/>
+      <w:r>
+        <w:rPr>
+          <w:rFonts w:ascii="Consolas" w:eastAsia="Times New Roman" w:hAnsi="Consolas" w:cs="Times New Roman"/>
+          <w:color w:val="CE9178"/>
+          <w:kern w:val="0"/>
+          <w:sz w:val="21"/>
+          <w:szCs w:val="21"/>
+          <w14:ligatures w14:val="none"/>
+        </w:rPr>
+        <w:t>api</w:t>
+      </w:r>
+      <w:proofErr w:type="spellEnd"/>
+      <w:r>
+        <w:rPr>
+          <w:rFonts w:ascii="Consolas" w:eastAsia="Times New Roman" w:hAnsi="Consolas" w:cs="Times New Roman"/>
+          <w:color w:val="CE9178"/>
+          <w:kern w:val="0"/>
+          <w:sz w:val="21"/>
+          <w:szCs w:val="21"/>
+          <w14:ligatures w14:val="none"/>
+        </w:rPr>
+        <w:t>"</w:t>
+      </w:r>
+      <w:r>
+        <w:rPr>
+          <w:rFonts w:ascii="Consolas" w:eastAsia="Times New Roman" w:hAnsi="Consolas" w:cs="Times New Roman"/>
+          <w:color w:val="9CDCFE"/>
+          <w:kern w:val="0"/>
+          <w:sz w:val="21"/>
+          <w:szCs w:val="21"/>
+          <w14:ligatures w14:val="none"/>
+        </w:rPr>
+        <w:t>:</w:t>
+      </w:r>
+      <w:r>
+        <w:rPr>
+          <w:rFonts w:ascii="Consolas" w:eastAsia="Times New Roman" w:hAnsi="Consolas" w:cs="Times New Roman"/>
+          <w:color w:val="D4D4D4"/>
+          <w:kern w:val="0"/>
+          <w:sz w:val="21"/>
+          <w:szCs w:val="21"/>
+          <w14:ligatures w14:val="none"/>
+        </w:rPr>
+        <w:t xml:space="preserve"> {</w:t>
+      </w:r>
+    </w:p>
+    <w:p>
+      <w:pPr>
+        <w:shd w:val="clear" w:color="auto" w:fill="1E1E1E"/>
+        <w:spacing w:after="0" w:line="285" w:lineRule="atLeast"/>
+        <w:rPr>
+          <w:rFonts w:ascii="Consolas" w:eastAsia="Times New Roman" w:hAnsi="Consolas" w:cs="Times New Roman"/>
+          <w:color w:val="D4D4D4"/>
+          <w:kern w:val="0"/>
+          <w:sz w:val="21"/>
+          <w:szCs w:val="21"/>
+          <w14:ligatures w14:val="none"/>
+        </w:rPr>
+      </w:pPr>
+      <w:r>
+        <w:rPr>
+          <w:rFonts w:ascii="Consolas" w:eastAsia="Times New Roman" w:hAnsi="Consolas" w:cs="Times New Roman"/>
+          <w:color w:val="D4D4D4"/>
+          <w:kern w:val="0"/>
+          <w:sz w:val="21"/>
+          <w:szCs w:val="21"/>
+          <w14:ligatures w14:val="none"/>
+        </w:rPr>
+        <w:t xml:space="preserve">        </w:t>
+      </w:r>
+      <w:r>
+        <w:rPr>
+          <w:rFonts w:ascii="Consolas" w:eastAsia="Times New Roman" w:hAnsi="Consolas" w:cs="Times New Roman"/>
+          <w:color w:val="9CDCFE"/>
+          <w:kern w:val="0"/>
+          <w:sz w:val="21"/>
+          <w:szCs w:val="21"/>
+          <w14:ligatures w14:val="none"/>
+        </w:rPr>
+        <w:t>target:</w:t>
+      </w:r>
+      <w:r>
+        <w:rPr>
+          <w:rFonts w:ascii="Consolas" w:eastAsia="Times New Roman" w:hAnsi="Consolas" w:cs="Times New Roman"/>
+          <w:color w:val="D4D4D4"/>
+          <w:kern w:val="0"/>
+          <w:sz w:val="21"/>
+          <w:szCs w:val="21"/>
+          <w14:ligatures w14:val="none"/>
+        </w:rPr>
+        <w:t xml:space="preserve"> </w:t>
+      </w:r>
+      <w:r>
+        <w:rPr>
+          <w:rFonts w:ascii="Consolas" w:eastAsia="Times New Roman" w:hAnsi="Consolas" w:cs="Times New Roman"/>
+          <w:color w:val="CE9178"/>
+          <w:kern w:val="0"/>
+          <w:sz w:val="21"/>
+          <w:szCs w:val="21"/>
+          <w14:ligatures w14:val="none"/>
+        </w:rPr>
+        <w:t>"http://localhost:8000/"</w:t>
+      </w:r>
+      <w:r>
+        <w:rPr>
+          <w:rFonts w:ascii="Consolas" w:eastAsia="Times New Roman" w:hAnsi="Consolas" w:cs="Times New Roman"/>
+          <w:color w:val="D4D4D4"/>
+          <w:kern w:val="0"/>
+          <w:sz w:val="21"/>
+          <w:szCs w:val="21"/>
+          <w14:ligatures w14:val="none"/>
+        </w:rPr>
+        <w:t>,</w:t>
+      </w:r>
+    </w:p>
+    <w:p>
+      <w:pPr>
+        <w:shd w:val="clear" w:color="auto" w:fill="1E1E1E"/>
+        <w:spacing w:after="0" w:line="285" w:lineRule="atLeast"/>
+        <w:rPr>
+          <w:rFonts w:ascii="Consolas" w:eastAsia="Times New Roman" w:hAnsi="Consolas" w:cs="Times New Roman"/>
+          <w:color w:val="D4D4D4"/>
+          <w:kern w:val="0"/>
+          <w:sz w:val="21"/>
+          <w:szCs w:val="21"/>
+          <w14:ligatures w14:val="none"/>
+        </w:rPr>
+      </w:pPr>
+      <w:r>
+        <w:rPr>
+          <w:rFonts w:ascii="Consolas" w:eastAsia="Times New Roman" w:hAnsi="Consolas" w:cs="Times New Roman"/>
+          <w:color w:val="D4D4D4"/>
+          <w:kern w:val="0"/>
+          <w:sz w:val="21"/>
+          <w:szCs w:val="21"/>
+          <w14:ligatures w14:val="none"/>
+        </w:rPr>
+        <w:t xml:space="preserve">        </w:t>
+      </w:r>
+      <w:proofErr w:type="spellStart"/>
+      <w:r>
+        <w:rPr>
+          <w:rFonts w:ascii="Consolas" w:eastAsia="Times New Roman" w:hAnsi="Consolas" w:cs="Times New Roman"/>
+          <w:color w:val="9CDCFE"/>
+          <w:kern w:val="0"/>
+          <w:sz w:val="21"/>
+          <w:szCs w:val="21"/>
+          <w14:ligatures w14:val="none"/>
+        </w:rPr>
+        <w:t>changeOrigin</w:t>
+      </w:r>
+      <w:proofErr w:type="spellEnd"/>
+      <w:r>
+        <w:rPr>
+          <w:rFonts w:ascii="Consolas" w:eastAsia="Times New Roman" w:hAnsi="Consolas" w:cs="Times New Roman"/>
+          <w:color w:val="9CDCFE"/>
+          <w:kern w:val="0"/>
+          <w:sz w:val="21"/>
+          <w:szCs w:val="21"/>
+          <w14:ligatures w14:val="none"/>
+        </w:rPr>
+        <w:t>:</w:t>
+      </w:r>
+      <w:r>
+        <w:rPr>
+          <w:rFonts w:ascii="Consolas" w:eastAsia="Times New Roman" w:hAnsi="Consolas" w:cs="Times New Roman"/>
+          <w:color w:val="D4D4D4"/>
+          <w:kern w:val="0"/>
+          <w:sz w:val="21"/>
+          <w:szCs w:val="21"/>
+          <w14:ligatures w14:val="none"/>
+        </w:rPr>
+        <w:t xml:space="preserve"> </w:t>
+      </w:r>
+      <w:r>
+        <w:rPr>
+          <w:rFonts w:ascii="Consolas" w:eastAsia="Times New Roman" w:hAnsi="Consolas" w:cs="Times New Roman"/>
+          <w:color w:val="569CD6"/>
+          <w:kern w:val="0"/>
+          <w:sz w:val="21"/>
+          <w:szCs w:val="21"/>
+          <w14:ligatures w14:val="none"/>
+        </w:rPr>
+        <w:t>true</w:t>
+      </w:r>
+      <w:r>
+        <w:rPr>
+          <w:rFonts w:ascii="Consolas" w:eastAsia="Times New Roman" w:hAnsi="Consolas" w:cs="Times New Roman"/>
+          <w:color w:val="D4D4D4"/>
+          <w:kern w:val="0"/>
+          <w:sz w:val="21"/>
+          <w:szCs w:val="21"/>
+          <w14:ligatures w14:val="none"/>
+        </w:rPr>
+        <w:t>,</w:t>
+      </w:r>
+    </w:p>
+    <w:p>
+      <w:pPr>
+        <w:shd w:val="clear" w:color="auto" w:fill="1E1E1E"/>
+        <w:spacing w:after="0" w:line="285" w:lineRule="atLeast"/>
+        <w:rPr>
+          <w:rFonts w:ascii="Consolas" w:eastAsia="Times New Roman" w:hAnsi="Consolas" w:cs="Times New Roman"/>
+          <w:color w:val="D4D4D4"/>
+          <w:kern w:val="0"/>
+          <w:sz w:val="21"/>
+          <w:szCs w:val="21"/>
+          <w14:ligatures w14:val="none"/>
+        </w:rPr>
+      </w:pPr>
+      <w:r>
+        <w:rPr>
+          <w:rFonts w:ascii="Consolas" w:eastAsia="Times New Roman" w:hAnsi="Consolas" w:cs="Times New Roman"/>
+          <w:color w:val="D4D4D4"/>
+          <w:kern w:val="0"/>
+          <w:sz w:val="21"/>
+          <w:szCs w:val="21"/>
+          <w14:ligatures w14:val="none"/>
+        </w:rPr>
+        <w:t xml:space="preserve">        </w:t>
+      </w:r>
+      <w:r>
+        <w:rPr>
+          <w:rFonts w:ascii="Consolas" w:eastAsia="Times New Roman" w:hAnsi="Consolas" w:cs="Times New Roman"/>
+          <w:color w:val="DCDCAA"/>
+          <w:kern w:val="0"/>
+          <w:sz w:val="21"/>
+          <w:szCs w:val="21"/>
+          <w14:ligatures w14:val="none"/>
+        </w:rPr>
+        <w:t>rewrite</w:t>
+      </w:r>
+      <w:r>
+        <w:rPr>
+          <w:rFonts w:ascii="Consolas" w:eastAsia="Times New Roman" w:hAnsi="Consolas" w:cs="Times New Roman"/>
+          <w:color w:val="9CDCFE"/>
+          <w:kern w:val="0"/>
+          <w:sz w:val="21"/>
+          <w:szCs w:val="21"/>
+          <w14:ligatures w14:val="none"/>
+        </w:rPr>
+        <w:t>:</w:t>
+      </w:r>
+      <w:r>
+        <w:rPr>
+          <w:rFonts w:ascii="Consolas" w:eastAsia="Times New Roman" w:hAnsi="Consolas" w:cs="Times New Roman"/>
+          <w:color w:val="D4D4D4"/>
+          <w:kern w:val="0"/>
+          <w:sz w:val="21"/>
+          <w:szCs w:val="21"/>
+          <w14:ligatures w14:val="none"/>
+        </w:rPr>
+        <w:t xml:space="preserve"> (</w:t>
+      </w:r>
+      <w:r>
+        <w:rPr>
+          <w:rFonts w:ascii="Consolas" w:eastAsia="Times New Roman" w:hAnsi="Consolas" w:cs="Times New Roman"/>
+          <w:color w:val="9CDCFE"/>
+          <w:kern w:val="0"/>
+          <w:sz w:val="21"/>
+          <w:szCs w:val="21"/>
+          <w14:ligatures w14:val="none"/>
+        </w:rPr>
+        <w:t>path</w:t>
+      </w:r>
+      <w:r>
+        <w:rPr>
+          <w:rFonts w:ascii="Consolas" w:eastAsia="Times New Roman" w:hAnsi="Consolas" w:cs="Times New Roman"/>
+          <w:color w:val="D4D4D4"/>
+          <w:kern w:val="0"/>
+          <w:sz w:val="21"/>
+          <w:szCs w:val="21"/>
+          <w14:ligatures w14:val="none"/>
+        </w:rPr>
+        <w:t xml:space="preserve">) </w:t>
+      </w:r>
+      <w:r>
+        <w:rPr>
+          <w:rFonts w:ascii="Consolas" w:eastAsia="Times New Roman" w:hAnsi="Consolas" w:cs="Times New Roman"/>
+          <w:color w:val="569CD6"/>
+          <w:kern w:val="0"/>
+          <w:sz w:val="21"/>
+          <w:szCs w:val="21"/>
+          <w14:ligatures w14:val="none"/>
+        </w:rPr>
+        <w:t>=&gt;</w:t>
+      </w:r>
+      <w:r>
+        <w:rPr>
+          <w:rFonts w:ascii="Consolas" w:eastAsia="Times New Roman" w:hAnsi="Consolas" w:cs="Times New Roman"/>
+          <w:color w:val="D4D4D4"/>
+          <w:kern w:val="0"/>
+          <w:sz w:val="21"/>
+          <w:szCs w:val="21"/>
+          <w14:ligatures w14:val="none"/>
+        </w:rPr>
+        <w:t xml:space="preserve"> </w:t>
+      </w:r>
+      <w:proofErr w:type="spellStart"/>
+      <w:proofErr w:type="gramStart"/>
+      <w:r>
+        <w:rPr>
+          <w:rFonts w:ascii="Consolas" w:eastAsia="Times New Roman" w:hAnsi="Consolas" w:cs="Times New Roman"/>
+          <w:color w:val="9CDCFE"/>
+          <w:kern w:val="0"/>
+          <w:sz w:val="21"/>
+          <w:szCs w:val="21"/>
+          <w14:ligatures w14:val="none"/>
+        </w:rPr>
+        <w:t>path</w:t>
+      </w:r>
+      <w:r>
+        <w:rPr>
+          <w:rFonts w:ascii="Consolas" w:eastAsia="Times New Roman" w:hAnsi="Consolas" w:cs="Times New Roman"/>
+          <w:color w:val="D4D4D4"/>
+          <w:kern w:val="0"/>
+          <w:sz w:val="21"/>
+          <w:szCs w:val="21"/>
+          <w14:ligatures w14:val="none"/>
+        </w:rPr>
+        <w:t>.</w:t>
+      </w:r>
+      <w:r>
+        <w:rPr>
+          <w:rFonts w:ascii="Consolas" w:eastAsia="Times New Roman" w:hAnsi="Consolas" w:cs="Times New Roman"/>
+          <w:color w:val="DCDCAA"/>
+          <w:kern w:val="0"/>
+          <w:sz w:val="21"/>
+          <w:szCs w:val="21"/>
+          <w14:ligatures w14:val="none"/>
+        </w:rPr>
+        <w:t>replace</w:t>
+      </w:r>
+      <w:proofErr w:type="spellEnd"/>
+      <w:proofErr w:type="gramEnd"/>
+      <w:r>
+        <w:rPr>
+          <w:rFonts w:ascii="Consolas" w:eastAsia="Times New Roman" w:hAnsi="Consolas" w:cs="Times New Roman"/>
+          <w:color w:val="D4D4D4"/>
+          <w:kern w:val="0"/>
+          <w:sz w:val="21"/>
+          <w:szCs w:val="21"/>
+          <w14:ligatures w14:val="none"/>
+        </w:rPr>
+        <w:t>(</w:t>
+      </w:r>
+      <w:r>
+        <w:rPr>
+          <w:rFonts w:ascii="Consolas" w:eastAsia="Times New Roman" w:hAnsi="Consolas" w:cs="Times New Roman"/>
+          <w:color w:val="D16969"/>
+          <w:kern w:val="0"/>
+          <w:sz w:val="21"/>
+          <w:szCs w:val="21"/>
+          <w14:ligatures w14:val="none"/>
+        </w:rPr>
+        <w:t>/</w:t>
+      </w:r>
+      <w:r>
+        <w:rPr>
+          <w:rFonts w:ascii="Consolas" w:eastAsia="Times New Roman" w:hAnsi="Consolas" w:cs="Times New Roman"/>
+          <w:color w:val="DCDCAA"/>
+          <w:kern w:val="0"/>
+          <w:sz w:val="21"/>
+          <w:szCs w:val="21"/>
+          <w14:ligatures w14:val="none"/>
+        </w:rPr>
+        <w:t>^</w:t>
+      </w:r>
+      <w:r>
+        <w:rPr>
+          <w:rFonts w:ascii="Consolas" w:eastAsia="Times New Roman" w:hAnsi="Consolas" w:cs="Times New Roman"/>
+          <w:color w:val="D7BA7D"/>
+          <w:kern w:val="0"/>
+          <w:sz w:val="21"/>
+          <w:szCs w:val="21"/>
+          <w14:ligatures w14:val="none"/>
+        </w:rPr>
+        <w:t>\/</w:t>
+      </w:r>
+      <w:proofErr w:type="spellStart"/>
+      <w:r>
+        <w:rPr>
+          <w:rFonts w:ascii="Consolas" w:eastAsia="Times New Roman" w:hAnsi="Consolas" w:cs="Times New Roman"/>
+          <w:color w:val="D16969"/>
+          <w:kern w:val="0"/>
+          <w:sz w:val="21"/>
+          <w:szCs w:val="21"/>
+          <w14:ligatures w14:val="none"/>
+        </w:rPr>
+        <w:t>api</w:t>
+      </w:r>
+      <w:proofErr w:type="spellEnd"/>
+      <w:r>
+        <w:rPr>
+          <w:rFonts w:ascii="Consolas" w:eastAsia="Times New Roman" w:hAnsi="Consolas" w:cs="Times New Roman"/>
+          <w:color w:val="D16969"/>
+          <w:kern w:val="0"/>
+          <w:sz w:val="21"/>
+          <w:szCs w:val="21"/>
+          <w14:ligatures w14:val="none"/>
+        </w:rPr>
+        <w:t>/</w:t>
+      </w:r>
+      <w:r>
+        <w:rPr>
+          <w:rFonts w:ascii="Consolas" w:eastAsia="Times New Roman" w:hAnsi="Consolas" w:cs="Times New Roman"/>
+          <w:color w:val="D4D4D4"/>
+          <w:kern w:val="0"/>
+          <w:sz w:val="21"/>
+          <w:szCs w:val="21"/>
+          <w14:ligatures w14:val="none"/>
+        </w:rPr>
+        <w:t xml:space="preserve">, </w:t>
+      </w:r>
+      <w:r>
+        <w:rPr>
+          <w:rFonts w:ascii="Consolas" w:eastAsia="Times New Roman" w:hAnsi="Consolas" w:cs="Times New Roman"/>
+          <w:color w:val="CE9178"/>
+          <w:kern w:val="0"/>
+          <w:sz w:val="21"/>
+          <w:szCs w:val="21"/>
+          <w14:ligatures w14:val="none"/>
+        </w:rPr>
+        <w:t>""</w:t>
+      </w:r>
+      <w:r>
+        <w:rPr>
+          <w:rFonts w:ascii="Consolas" w:eastAsia="Times New Roman" w:hAnsi="Consolas" w:cs="Times New Roman"/>
+          <w:color w:val="D4D4D4"/>
+          <w:kern w:val="0"/>
+          <w:sz w:val="21"/>
+          <w:szCs w:val="21"/>
+          <w14:ligatures w14:val="none"/>
+        </w:rPr>
+        <w:t xml:space="preserve">), </w:t>
+      </w:r>
+      <w:r>
+        <w:rPr>
+          <w:rFonts w:ascii="Consolas" w:eastAsia="Times New Roman" w:hAnsi="Consolas" w:cs="Times New Roman"/>
+          <w:color w:val="6A9955"/>
+          <w:kern w:val="0"/>
+          <w:sz w:val="21"/>
+          <w:szCs w:val="21"/>
+          <w14:ligatures w14:val="none"/>
+        </w:rPr>
+        <w:t>// this means, /</w:t>
+      </w:r>
+      <w:proofErr w:type="spellStart"/>
+      <w:r>
+        <w:rPr>
+          <w:rFonts w:ascii="Consolas" w:eastAsia="Times New Roman" w:hAnsi="Consolas" w:cs="Times New Roman"/>
+          <w:color w:val="6A9955"/>
+          <w:kern w:val="0"/>
+          <w:sz w:val="21"/>
+          <w:szCs w:val="21"/>
+          <w14:ligatures w14:val="none"/>
+        </w:rPr>
+        <w:t>api</w:t>
+      </w:r>
+      <w:proofErr w:type="spellEnd"/>
+      <w:r>
+        <w:rPr>
+          <w:rFonts w:ascii="Consolas" w:eastAsia="Times New Roman" w:hAnsi="Consolas" w:cs="Times New Roman"/>
+          <w:color w:val="6A9955"/>
+          <w:kern w:val="0"/>
+          <w:sz w:val="21"/>
+          <w:szCs w:val="21"/>
+          <w14:ligatures w14:val="none"/>
+        </w:rPr>
+        <w:t>/jobs, it will hit http://localhost:8000/jobs</w:t>
+      </w:r>
+    </w:p>
+    <w:p>
+      <w:pPr>
+        <w:shd w:val="clear" w:color="auto" w:fill="1E1E1E"/>
+        <w:spacing w:after="0" w:line="285" w:lineRule="atLeast"/>
+        <w:rPr>
+          <w:rFonts w:ascii="Consolas" w:eastAsia="Times New Roman" w:hAnsi="Consolas" w:cs="Times New Roman"/>
+          <w:color w:val="D4D4D4"/>
+          <w:kern w:val="0"/>
+          <w:sz w:val="21"/>
+          <w:szCs w:val="21"/>
+          <w14:ligatures w14:val="none"/>
+        </w:rPr>
+      </w:pPr>
+      <w:r>
+        <w:rPr>
+          <w:rFonts w:ascii="Consolas" w:eastAsia="Times New Roman" w:hAnsi="Consolas" w:cs="Times New Roman"/>
+          <w:color w:val="D4D4D4"/>
+          <w:kern w:val="0"/>
+          <w:sz w:val="21"/>
+          <w:szCs w:val="21"/>
+          <w14:ligatures w14:val="none"/>
+        </w:rPr>
+        <w:t>      },</w:t>
+      </w:r>
+    </w:p>
+    <w:p>
+      <w:pPr>
+        <w:shd w:val="clear" w:color="auto" w:fill="1E1E1E"/>
+        <w:spacing w:after="0" w:line="285" w:lineRule="atLeast"/>
+        <w:rPr>
+          <w:rFonts w:ascii="Consolas" w:eastAsia="Times New Roman" w:hAnsi="Consolas" w:cs="Times New Roman"/>
+          <w:color w:val="D4D4D4"/>
+          <w:kern w:val="0"/>
+          <w:sz w:val="21"/>
+          <w:szCs w:val="21"/>
+          <w14:ligatures w14:val="none"/>
+        </w:rPr>
+      </w:pPr>
+      <w:r>
+        <w:rPr>
+          <w:rFonts w:ascii="Consolas" w:eastAsia="Times New Roman" w:hAnsi="Consolas" w:cs="Times New Roman"/>
+          <w:color w:val="D4D4D4"/>
+          <w:kern w:val="0"/>
+          <w:sz w:val="21"/>
+          <w:szCs w:val="21"/>
+          <w14:ligatures w14:val="none"/>
+        </w:rPr>
+        <w:t>    },</w:t>
+      </w:r>
+    </w:p>
+    <w:p>
+      <w:pPr>
+        <w:tabs>
+          <w:tab w:val="left" w:pos="1890"/>
+        </w:tabs>
+        <w:rPr>
+          <w:rFonts w:ascii="Consolas" w:eastAsia="Times New Roman" w:hAnsi="Consolas" w:cs="Times New Roman"/>
+          <w:color w:val="9CDCFE"/>
+          <w:kern w:val="0"/>
+          <w:sz w:val="21"/>
+          <w:szCs w:val="21"/>
+          <w14:ligatures w14:val="none"/>
+        </w:rPr>
+      </w:pPr>
+    </w:p>
+    <w:p>
+      <w:pPr>
+        <w:tabs>
+          <w:tab w:val="left" w:pos="1890"/>
+        </w:tabs>
+      </w:pPr>
+      <w:r>
+        <w:t>Full code snippet,</w:t>
+      </w:r>
+    </w:p>
+    <w:p>
+      <w:pPr>
+        <w:shd w:val="clear" w:color="auto" w:fill="1E1E1E"/>
+        <w:spacing w:after="0" w:line="285" w:lineRule="atLeast"/>
+        <w:rPr>
+          <w:rFonts w:ascii="Consolas" w:eastAsia="Times New Roman" w:hAnsi="Consolas" w:cs="Times New Roman"/>
+          <w:color w:val="D4D4D4"/>
+          <w:kern w:val="0"/>
+          <w:sz w:val="21"/>
+          <w:szCs w:val="21"/>
+          <w14:ligatures w14:val="none"/>
+        </w:rPr>
+      </w:pPr>
+      <w:r>
+        <w:rPr>
+          <w:rFonts w:ascii="Consolas" w:eastAsia="Times New Roman" w:hAnsi="Consolas" w:cs="Times New Roman"/>
+          <w:color w:val="C586C0"/>
+          <w:kern w:val="0"/>
+          <w:sz w:val="21"/>
+          <w:szCs w:val="21"/>
+          <w14:ligatures w14:val="none"/>
+        </w:rPr>
+        <w:t>import</w:t>
+      </w:r>
+      <w:r>
+        <w:rPr>
+          <w:rFonts w:ascii="Consolas" w:eastAsia="Times New Roman" w:hAnsi="Consolas" w:cs="Times New Roman"/>
+          <w:color w:val="D4D4D4"/>
+          <w:kern w:val="0"/>
+          <w:sz w:val="21"/>
+          <w:szCs w:val="21"/>
+          <w14:ligatures w14:val="none"/>
+        </w:rPr>
+        <w:t xml:space="preserve"> </w:t>
+      </w:r>
+      <w:proofErr w:type="gramStart"/>
+      <w:r>
+        <w:rPr>
+          <w:rFonts w:ascii="Consolas" w:eastAsia="Times New Roman" w:hAnsi="Consolas" w:cs="Times New Roman"/>
+          <w:color w:val="D4D4D4"/>
+          <w:kern w:val="0"/>
+          <w:sz w:val="21"/>
+          <w:szCs w:val="21"/>
+          <w14:ligatures w14:val="none"/>
+        </w:rPr>
+        <w:t xml:space="preserve">{ </w:t>
+      </w:r>
+      <w:proofErr w:type="spellStart"/>
+      <w:r>
+        <w:rPr>
+          <w:rFonts w:ascii="Consolas" w:eastAsia="Times New Roman" w:hAnsi="Consolas" w:cs="Times New Roman"/>
+          <w:color w:val="9CDCFE"/>
+          <w:kern w:val="0"/>
+          <w:sz w:val="21"/>
+          <w:szCs w:val="21"/>
+          <w14:ligatures w14:val="none"/>
+        </w:rPr>
+        <w:t>defineConfig</w:t>
+      </w:r>
+      <w:proofErr w:type="spellEnd"/>
+      <w:proofErr w:type="gramEnd"/>
+      <w:r>
+        <w:rPr>
+          <w:rFonts w:ascii="Consolas" w:eastAsia="Times New Roman" w:hAnsi="Consolas" w:cs="Times New Roman"/>
+          <w:color w:val="D4D4D4"/>
+          <w:kern w:val="0"/>
+          <w:sz w:val="21"/>
+          <w:szCs w:val="21"/>
+          <w14:ligatures w14:val="none"/>
+        </w:rPr>
+        <w:t xml:space="preserve"> } </w:t>
+      </w:r>
+      <w:r>
+        <w:rPr>
+          <w:rFonts w:ascii="Consolas" w:eastAsia="Times New Roman" w:hAnsi="Consolas" w:cs="Times New Roman"/>
+          <w:color w:val="C586C0"/>
+          <w:kern w:val="0"/>
+          <w:sz w:val="21"/>
+          <w:szCs w:val="21"/>
+          <w14:ligatures w14:val="none"/>
+        </w:rPr>
+        <w:t>from</w:t>
+      </w:r>
+      <w:r>
+        <w:rPr>
+          <w:rFonts w:ascii="Consolas" w:eastAsia="Times New Roman" w:hAnsi="Consolas" w:cs="Times New Roman"/>
+          <w:color w:val="D4D4D4"/>
+          <w:kern w:val="0"/>
+          <w:sz w:val="21"/>
+          <w:szCs w:val="21"/>
+          <w14:ligatures w14:val="none"/>
+        </w:rPr>
+        <w:t xml:space="preserve"> </w:t>
+      </w:r>
+      <w:r>
+        <w:rPr>
+          <w:rFonts w:ascii="Consolas" w:eastAsia="Times New Roman" w:hAnsi="Consolas" w:cs="Times New Roman"/>
+          <w:color w:val="CE9178"/>
+          <w:kern w:val="0"/>
+          <w:sz w:val="21"/>
+          <w:szCs w:val="21"/>
+          <w14:ligatures w14:val="none"/>
+        </w:rPr>
+        <w:t>"</w:t>
+      </w:r>
+      <w:proofErr w:type="spellStart"/>
+      <w:r>
+        <w:rPr>
+          <w:rFonts w:ascii="Consolas" w:eastAsia="Times New Roman" w:hAnsi="Consolas" w:cs="Times New Roman"/>
+          <w:color w:val="CE9178"/>
+          <w:kern w:val="0"/>
+          <w:sz w:val="21"/>
+          <w:szCs w:val="21"/>
+          <w14:ligatures w14:val="none"/>
+        </w:rPr>
+        <w:t>vite</w:t>
+      </w:r>
+      <w:proofErr w:type="spellEnd"/>
+      <w:r>
+        <w:rPr>
+          <w:rFonts w:ascii="Consolas" w:eastAsia="Times New Roman" w:hAnsi="Consolas" w:cs="Times New Roman"/>
+          <w:color w:val="CE9178"/>
+          <w:kern w:val="0"/>
+          <w:sz w:val="21"/>
+          <w:szCs w:val="21"/>
+          <w14:ligatures w14:val="none"/>
+        </w:rPr>
+        <w:t>"</w:t>
+      </w:r>
+      <w:r>
+        <w:rPr>
+          <w:rFonts w:ascii="Consolas" w:eastAsia="Times New Roman" w:hAnsi="Consolas" w:cs="Times New Roman"/>
+          <w:color w:val="D4D4D4"/>
+          <w:kern w:val="0"/>
+          <w:sz w:val="21"/>
+          <w:szCs w:val="21"/>
+          <w14:ligatures w14:val="none"/>
+        </w:rPr>
+        <w:t>;</w:t>
+      </w:r>
+    </w:p>
+    <w:p>
+      <w:pPr>
+        <w:shd w:val="clear" w:color="auto" w:fill="1E1E1E"/>
+        <w:spacing w:after="0" w:line="285" w:lineRule="atLeast"/>
+        <w:rPr>
+          <w:rFonts w:ascii="Consolas" w:eastAsia="Times New Roman" w:hAnsi="Consolas" w:cs="Times New Roman"/>
+          <w:color w:val="D4D4D4"/>
+          <w:kern w:val="0"/>
+          <w:sz w:val="21"/>
+          <w:szCs w:val="21"/>
+          <w14:ligatures w14:val="none"/>
+        </w:rPr>
+      </w:pPr>
+      <w:r>
+        <w:rPr>
+          <w:rFonts w:ascii="Consolas" w:eastAsia="Times New Roman" w:hAnsi="Consolas" w:cs="Times New Roman"/>
+          <w:color w:val="C586C0"/>
+          <w:kern w:val="0"/>
+          <w:sz w:val="21"/>
+          <w:szCs w:val="21"/>
+          <w14:ligatures w14:val="none"/>
+        </w:rPr>
+        <w:t>import</w:t>
+      </w:r>
+      <w:r>
+        <w:rPr>
+          <w:rFonts w:ascii="Consolas" w:eastAsia="Times New Roman" w:hAnsi="Consolas" w:cs="Times New Roman"/>
+          <w:color w:val="D4D4D4"/>
+          <w:kern w:val="0"/>
+          <w:sz w:val="21"/>
+          <w:szCs w:val="21"/>
+          <w14:ligatures w14:val="none"/>
+        </w:rPr>
+        <w:t xml:space="preserve"> </w:t>
+      </w:r>
+      <w:r>
+        <w:rPr>
+          <w:rFonts w:ascii="Consolas" w:eastAsia="Times New Roman" w:hAnsi="Consolas" w:cs="Times New Roman"/>
+          <w:color w:val="9CDCFE"/>
+          <w:kern w:val="0"/>
+          <w:sz w:val="21"/>
+          <w:szCs w:val="21"/>
+          <w14:ligatures w14:val="none"/>
+        </w:rPr>
+        <w:t>react</w:t>
+      </w:r>
+      <w:r>
+        <w:rPr>
+          <w:rFonts w:ascii="Consolas" w:eastAsia="Times New Roman" w:hAnsi="Consolas" w:cs="Times New Roman"/>
+          <w:color w:val="D4D4D4"/>
+          <w:kern w:val="0"/>
+          <w:sz w:val="21"/>
+          <w:szCs w:val="21"/>
+          <w14:ligatures w14:val="none"/>
+        </w:rPr>
+        <w:t xml:space="preserve"> </w:t>
+      </w:r>
+      <w:r>
+        <w:rPr>
+          <w:rFonts w:ascii="Consolas" w:eastAsia="Times New Roman" w:hAnsi="Consolas" w:cs="Times New Roman"/>
+          <w:color w:val="C586C0"/>
+          <w:kern w:val="0"/>
+          <w:sz w:val="21"/>
+          <w:szCs w:val="21"/>
+          <w14:ligatures w14:val="none"/>
+        </w:rPr>
+        <w:t>from</w:t>
+      </w:r>
+      <w:r>
+        <w:rPr>
+          <w:rFonts w:ascii="Consolas" w:eastAsia="Times New Roman" w:hAnsi="Consolas" w:cs="Times New Roman"/>
+          <w:color w:val="D4D4D4"/>
+          <w:kern w:val="0"/>
+          <w:sz w:val="21"/>
+          <w:szCs w:val="21"/>
+          <w14:ligatures w14:val="none"/>
+        </w:rPr>
+        <w:t xml:space="preserve"> </w:t>
+      </w:r>
+      <w:r>
+        <w:rPr>
+          <w:rFonts w:ascii="Consolas" w:eastAsia="Times New Roman" w:hAnsi="Consolas" w:cs="Times New Roman"/>
+          <w:color w:val="CE9178"/>
+          <w:kern w:val="0"/>
+          <w:sz w:val="21"/>
+          <w:szCs w:val="21"/>
+          <w14:ligatures w14:val="none"/>
+        </w:rPr>
+        <w:t>"@</w:t>
+      </w:r>
+      <w:proofErr w:type="spellStart"/>
+      <w:r>
+        <w:rPr>
+          <w:rFonts w:ascii="Consolas" w:eastAsia="Times New Roman" w:hAnsi="Consolas" w:cs="Times New Roman"/>
+          <w:color w:val="CE9178"/>
+          <w:kern w:val="0"/>
+          <w:sz w:val="21"/>
+          <w:szCs w:val="21"/>
+          <w14:ligatures w14:val="none"/>
+        </w:rPr>
+        <w:t>vitejs</w:t>
+      </w:r>
+      <w:proofErr w:type="spellEnd"/>
+      <w:r>
+        <w:rPr>
+          <w:rFonts w:ascii="Consolas" w:eastAsia="Times New Roman" w:hAnsi="Consolas" w:cs="Times New Roman"/>
+          <w:color w:val="CE9178"/>
+          <w:kern w:val="0"/>
+          <w:sz w:val="21"/>
+          <w:szCs w:val="21"/>
+          <w14:ligatures w14:val="none"/>
+        </w:rPr>
+        <w:t>/plugin-react"</w:t>
+      </w:r>
+      <w:r>
+        <w:rPr>
+          <w:rFonts w:ascii="Consolas" w:eastAsia="Times New Roman" w:hAnsi="Consolas" w:cs="Times New Roman"/>
+          <w:color w:val="D4D4D4"/>
+          <w:kern w:val="0"/>
+          <w:sz w:val="21"/>
+          <w:szCs w:val="21"/>
+          <w14:ligatures w14:val="none"/>
+        </w:rPr>
+        <w:t>;</w:t>
+      </w:r>
+    </w:p>
+    <w:p>
+      <w:pPr>
+        <w:shd w:val="clear" w:color="auto" w:fill="1E1E1E"/>
+        <w:spacing w:after="0" w:line="285" w:lineRule="atLeast"/>
+        <w:rPr>
+          <w:rFonts w:ascii="Consolas" w:eastAsia="Times New Roman" w:hAnsi="Consolas" w:cs="Times New Roman"/>
+          <w:color w:val="D4D4D4"/>
+          <w:kern w:val="0"/>
+          <w:sz w:val="21"/>
+          <w:szCs w:val="21"/>
+          <w14:ligatures w14:val="none"/>
+        </w:rPr>
+      </w:pPr>
+    </w:p>
+    <w:p>
+      <w:pPr>
+        <w:shd w:val="clear" w:color="auto" w:fill="1E1E1E"/>
+        <w:spacing w:after="0" w:line="285" w:lineRule="atLeast"/>
+        <w:rPr>
+          <w:rFonts w:ascii="Consolas" w:eastAsia="Times New Roman" w:hAnsi="Consolas" w:cs="Times New Roman"/>
+          <w:color w:val="D4D4D4"/>
+          <w:kern w:val="0"/>
+          <w:sz w:val="21"/>
+          <w:szCs w:val="21"/>
+          <w14:ligatures w14:val="none"/>
+        </w:rPr>
+      </w:pPr>
+      <w:r>
+        <w:rPr>
+          <w:rFonts w:ascii="Consolas" w:eastAsia="Times New Roman" w:hAnsi="Consolas" w:cs="Times New Roman"/>
+          <w:color w:val="6A9955"/>
+          <w:kern w:val="0"/>
+          <w:sz w:val="21"/>
+          <w:szCs w:val="21"/>
+          <w14:ligatures w14:val="none"/>
+        </w:rPr>
+        <w:t>// https://vitejs.dev/config/</w:t>
+      </w:r>
+    </w:p>
+    <w:p>
+      <w:pPr>
+        <w:shd w:val="clear" w:color="auto" w:fill="1E1E1E"/>
+        <w:spacing w:after="0" w:line="285" w:lineRule="atLeast"/>
+        <w:rPr>
+          <w:rFonts w:ascii="Consolas" w:eastAsia="Times New Roman" w:hAnsi="Consolas" w:cs="Times New Roman"/>
+          <w:color w:val="D4D4D4"/>
+          <w:kern w:val="0"/>
+          <w:sz w:val="21"/>
+          <w:szCs w:val="21"/>
+          <w14:ligatures w14:val="none"/>
+        </w:rPr>
+      </w:pPr>
+      <w:r>
+        <w:rPr>
+          <w:rFonts w:ascii="Consolas" w:eastAsia="Times New Roman" w:hAnsi="Consolas" w:cs="Times New Roman"/>
+          <w:color w:val="C586C0"/>
+          <w:kern w:val="0"/>
+          <w:sz w:val="21"/>
+          <w:szCs w:val="21"/>
+          <w14:ligatures w14:val="none"/>
+        </w:rPr>
+        <w:t>export</w:t>
+      </w:r>
+      <w:r>
+        <w:rPr>
+          <w:rFonts w:ascii="Consolas" w:eastAsia="Times New Roman" w:hAnsi="Consolas" w:cs="Times New Roman"/>
+          <w:color w:val="D4D4D4"/>
+          <w:kern w:val="0"/>
+          <w:sz w:val="21"/>
+          <w:szCs w:val="21"/>
+          <w14:ligatures w14:val="none"/>
+        </w:rPr>
+        <w:t xml:space="preserve"> </w:t>
+      </w:r>
+      <w:r>
+        <w:rPr>
+          <w:rFonts w:ascii="Consolas" w:eastAsia="Times New Roman" w:hAnsi="Consolas" w:cs="Times New Roman"/>
+          <w:color w:val="C586C0"/>
+          <w:kern w:val="0"/>
+          <w:sz w:val="21"/>
+          <w:szCs w:val="21"/>
+          <w14:ligatures w14:val="none"/>
+        </w:rPr>
+        <w:t>default</w:t>
+      </w:r>
+      <w:r>
+        <w:rPr>
+          <w:rFonts w:ascii="Consolas" w:eastAsia="Times New Roman" w:hAnsi="Consolas" w:cs="Times New Roman"/>
+          <w:color w:val="D4D4D4"/>
+          <w:kern w:val="0"/>
+          <w:sz w:val="21"/>
+          <w:szCs w:val="21"/>
+          <w14:ligatures w14:val="none"/>
+        </w:rPr>
+        <w:t xml:space="preserve"> </w:t>
+      </w:r>
+      <w:proofErr w:type="spellStart"/>
+      <w:proofErr w:type="gramStart"/>
+      <w:r>
+        <w:rPr>
+          <w:rFonts w:ascii="Consolas" w:eastAsia="Times New Roman" w:hAnsi="Consolas" w:cs="Times New Roman"/>
+          <w:color w:val="DCDCAA"/>
+          <w:kern w:val="0"/>
+          <w:sz w:val="21"/>
+          <w:szCs w:val="21"/>
+          <w14:ligatures w14:val="none"/>
+        </w:rPr>
+        <w:t>defineConfig</w:t>
+      </w:r>
+      <w:proofErr w:type="spellEnd"/>
+      <w:r>
+        <w:rPr>
+          <w:rFonts w:ascii="Consolas" w:eastAsia="Times New Roman" w:hAnsi="Consolas" w:cs="Times New Roman"/>
+          <w:color w:val="D4D4D4"/>
+          <w:kern w:val="0"/>
+          <w:sz w:val="21"/>
+          <w:szCs w:val="21"/>
+          <w14:ligatures w14:val="none"/>
+        </w:rPr>
+        <w:t>(</w:t>
+      </w:r>
+      <w:proofErr w:type="gramEnd"/>
+      <w:r>
+        <w:rPr>
+          <w:rFonts w:ascii="Consolas" w:eastAsia="Times New Roman" w:hAnsi="Consolas" w:cs="Times New Roman"/>
+          <w:color w:val="D4D4D4"/>
+          <w:kern w:val="0"/>
+          <w:sz w:val="21"/>
+          <w:szCs w:val="21"/>
+          <w14:ligatures w14:val="none"/>
+        </w:rPr>
+        <w:t>{</w:t>
+      </w:r>
+    </w:p>
+    <w:p>
+      <w:pPr>
+        <w:shd w:val="clear" w:color="auto" w:fill="1E1E1E"/>
+        <w:spacing w:after="0" w:line="285" w:lineRule="atLeast"/>
+        <w:rPr>
+          <w:rFonts w:ascii="Consolas" w:eastAsia="Times New Roman" w:hAnsi="Consolas" w:cs="Times New Roman"/>
+          <w:color w:val="D4D4D4"/>
+          <w:kern w:val="0"/>
+          <w:sz w:val="21"/>
+          <w:szCs w:val="21"/>
+          <w14:ligatures w14:val="none"/>
+        </w:rPr>
+      </w:pPr>
+      <w:r>
+        <w:rPr>
+          <w:rFonts w:ascii="Consolas" w:eastAsia="Times New Roman" w:hAnsi="Consolas" w:cs="Times New Roman"/>
+          <w:color w:val="D4D4D4"/>
+          <w:kern w:val="0"/>
+          <w:sz w:val="21"/>
+          <w:szCs w:val="21"/>
+          <w14:ligatures w14:val="none"/>
+        </w:rPr>
+        <w:t xml:space="preserve">  </w:t>
+      </w:r>
+      <w:r>
+        <w:rPr>
+          <w:rFonts w:ascii="Consolas" w:eastAsia="Times New Roman" w:hAnsi="Consolas" w:cs="Times New Roman"/>
+          <w:color w:val="9CDCFE"/>
+          <w:kern w:val="0"/>
+          <w:sz w:val="21"/>
+          <w:szCs w:val="21"/>
+          <w14:ligatures w14:val="none"/>
+        </w:rPr>
+        <w:t>plugins:</w:t>
+      </w:r>
+      <w:r>
+        <w:rPr>
+          <w:rFonts w:ascii="Consolas" w:eastAsia="Times New Roman" w:hAnsi="Consolas" w:cs="Times New Roman"/>
+          <w:color w:val="D4D4D4"/>
+          <w:kern w:val="0"/>
+          <w:sz w:val="21"/>
+          <w:szCs w:val="21"/>
+          <w14:ligatures w14:val="none"/>
+        </w:rPr>
+        <w:t xml:space="preserve"> [</w:t>
+      </w:r>
+      <w:proofErr w:type="gramStart"/>
+      <w:r>
+        <w:rPr>
+          <w:rFonts w:ascii="Consolas" w:eastAsia="Times New Roman" w:hAnsi="Consolas" w:cs="Times New Roman"/>
+          <w:color w:val="DCDCAA"/>
+          <w:kern w:val="0"/>
+          <w:sz w:val="21"/>
+          <w:szCs w:val="21"/>
+          <w14:ligatures w14:val="none"/>
+        </w:rPr>
+        <w:t>react</w:t>
+      </w:r>
+      <w:r>
+        <w:rPr>
+          <w:rFonts w:ascii="Consolas" w:eastAsia="Times New Roman" w:hAnsi="Consolas" w:cs="Times New Roman"/>
+          <w:color w:val="D4D4D4"/>
+          <w:kern w:val="0"/>
+          <w:sz w:val="21"/>
+          <w:szCs w:val="21"/>
+          <w14:ligatures w14:val="none"/>
+        </w:rPr>
+        <w:t>(</w:t>
+      </w:r>
+      <w:proofErr w:type="gramEnd"/>
+      <w:r>
+        <w:rPr>
+          <w:rFonts w:ascii="Consolas" w:eastAsia="Times New Roman" w:hAnsi="Consolas" w:cs="Times New Roman"/>
+          <w:color w:val="D4D4D4"/>
+          <w:kern w:val="0"/>
+          <w:sz w:val="21"/>
+          <w:szCs w:val="21"/>
+          <w14:ligatures w14:val="none"/>
+        </w:rPr>
+        <w:t>)],</w:t>
+      </w:r>
+    </w:p>
+    <w:p>
+      <w:pPr>
+        <w:shd w:val="clear" w:color="auto" w:fill="1E1E1E"/>
+        <w:spacing w:after="0" w:line="285" w:lineRule="atLeast"/>
+        <w:rPr>
+          <w:rFonts w:ascii="Consolas" w:eastAsia="Times New Roman" w:hAnsi="Consolas" w:cs="Times New Roman"/>
+          <w:color w:val="D4D4D4"/>
+          <w:kern w:val="0"/>
+          <w:sz w:val="21"/>
+          <w:szCs w:val="21"/>
+          <w14:ligatures w14:val="none"/>
+        </w:rPr>
+      </w:pPr>
+      <w:r>
+        <w:rPr>
+          <w:rFonts w:ascii="Consolas" w:eastAsia="Times New Roman" w:hAnsi="Consolas" w:cs="Times New Roman"/>
+          <w:color w:val="D4D4D4"/>
+          <w:kern w:val="0"/>
+          <w:sz w:val="21"/>
+          <w:szCs w:val="21"/>
+          <w14:ligatures w14:val="none"/>
+        </w:rPr>
+        <w:t xml:space="preserve">  </w:t>
+      </w:r>
+      <w:r>
+        <w:rPr>
+          <w:rFonts w:ascii="Consolas" w:eastAsia="Times New Roman" w:hAnsi="Consolas" w:cs="Times New Roman"/>
+          <w:color w:val="9CDCFE"/>
+          <w:kern w:val="0"/>
+          <w:sz w:val="21"/>
+          <w:szCs w:val="21"/>
+          <w14:ligatures w14:val="none"/>
+        </w:rPr>
+        <w:t>server:</w:t>
+      </w:r>
+      <w:r>
+        <w:rPr>
+          <w:rFonts w:ascii="Consolas" w:eastAsia="Times New Roman" w:hAnsi="Consolas" w:cs="Times New Roman"/>
+          <w:color w:val="D4D4D4"/>
+          <w:kern w:val="0"/>
+          <w:sz w:val="21"/>
+          <w:szCs w:val="21"/>
+          <w14:ligatures w14:val="none"/>
+        </w:rPr>
+        <w:t xml:space="preserve"> {</w:t>
+      </w:r>
+    </w:p>
+    <w:p>
+      <w:pPr>
+        <w:shd w:val="clear" w:color="auto" w:fill="1E1E1E"/>
+        <w:spacing w:after="0" w:line="285" w:lineRule="atLeast"/>
+        <w:rPr>
+          <w:rFonts w:ascii="Consolas" w:eastAsia="Times New Roman" w:hAnsi="Consolas" w:cs="Times New Roman"/>
+          <w:color w:val="D4D4D4"/>
+          <w:kern w:val="0"/>
+          <w:sz w:val="21"/>
+          <w:szCs w:val="21"/>
+          <w14:ligatures w14:val="none"/>
+        </w:rPr>
+      </w:pPr>
+      <w:r>
+        <w:rPr>
+          <w:rFonts w:ascii="Consolas" w:eastAsia="Times New Roman" w:hAnsi="Consolas" w:cs="Times New Roman"/>
+          <w:color w:val="D4D4D4"/>
+          <w:kern w:val="0"/>
+          <w:sz w:val="21"/>
+          <w:szCs w:val="21"/>
+          <w14:ligatures w14:val="none"/>
+        </w:rPr>
+        <w:t xml:space="preserve">    </w:t>
+      </w:r>
+      <w:r>
+        <w:rPr>
+          <w:rFonts w:ascii="Consolas" w:eastAsia="Times New Roman" w:hAnsi="Consolas" w:cs="Times New Roman"/>
+          <w:color w:val="9CDCFE"/>
+          <w:kern w:val="0"/>
+          <w:sz w:val="21"/>
+          <w:szCs w:val="21"/>
+          <w14:ligatures w14:val="none"/>
+        </w:rPr>
+        <w:t>port:</w:t>
+      </w:r>
+      <w:r>
+        <w:rPr>
+          <w:rFonts w:ascii="Consolas" w:eastAsia="Times New Roman" w:hAnsi="Consolas" w:cs="Times New Roman"/>
+          <w:color w:val="D4D4D4"/>
+          <w:kern w:val="0"/>
+          <w:sz w:val="21"/>
+          <w:szCs w:val="21"/>
+          <w14:ligatures w14:val="none"/>
+        </w:rPr>
+        <w:t xml:space="preserve"> </w:t>
+      </w:r>
+      <w:r>
+        <w:rPr>
+          <w:rFonts w:ascii="Consolas" w:eastAsia="Times New Roman" w:hAnsi="Consolas" w:cs="Times New Roman"/>
+          <w:color w:val="B5CEA8"/>
+          <w:kern w:val="0"/>
+          <w:sz w:val="21"/>
+          <w:szCs w:val="21"/>
+          <w14:ligatures w14:val="none"/>
+        </w:rPr>
+        <w:t>3000</w:t>
+      </w:r>
+      <w:r>
+        <w:rPr>
+          <w:rFonts w:ascii="Consolas" w:eastAsia="Times New Roman" w:hAnsi="Consolas" w:cs="Times New Roman"/>
+          <w:color w:val="D4D4D4"/>
+          <w:kern w:val="0"/>
+          <w:sz w:val="21"/>
+          <w:szCs w:val="21"/>
+          <w14:ligatures w14:val="none"/>
+        </w:rPr>
+        <w:t>,</w:t>
+      </w:r>
+    </w:p>
+    <w:p>
+      <w:pPr>
+        <w:shd w:val="clear" w:color="auto" w:fill="1E1E1E"/>
+        <w:spacing w:after="0" w:line="285" w:lineRule="atLeast"/>
+        <w:rPr>
+          <w:rFonts w:ascii="Consolas" w:eastAsia="Times New Roman" w:hAnsi="Consolas" w:cs="Times New Roman"/>
+          <w:color w:val="D4D4D4"/>
+          <w:kern w:val="0"/>
+          <w:sz w:val="21"/>
+          <w:szCs w:val="21"/>
+          <w14:ligatures w14:val="none"/>
+        </w:rPr>
+      </w:pPr>
+      <w:r>
+        <w:rPr>
+          <w:rFonts w:ascii="Consolas" w:eastAsia="Times New Roman" w:hAnsi="Consolas" w:cs="Times New Roman"/>
+          <w:color w:val="D4D4D4"/>
+          <w:kern w:val="0"/>
+          <w:sz w:val="21"/>
+          <w:szCs w:val="21"/>
+          <w14:ligatures w14:val="none"/>
+        </w:rPr>
+        <w:t xml:space="preserve">    </w:t>
+      </w:r>
+      <w:r>
+        <w:rPr>
+          <w:rFonts w:ascii="Consolas" w:eastAsia="Times New Roman" w:hAnsi="Consolas" w:cs="Times New Roman"/>
+          <w:color w:val="9CDCFE"/>
+          <w:kern w:val="0"/>
+          <w:sz w:val="21"/>
+          <w:szCs w:val="21"/>
+          <w14:ligatures w14:val="none"/>
+        </w:rPr>
+        <w:t>proxy:</w:t>
+      </w:r>
+      <w:r>
+        <w:rPr>
+          <w:rFonts w:ascii="Consolas" w:eastAsia="Times New Roman" w:hAnsi="Consolas" w:cs="Times New Roman"/>
+          <w:color w:val="D4D4D4"/>
+          <w:kern w:val="0"/>
+          <w:sz w:val="21"/>
+          <w:szCs w:val="21"/>
+          <w14:ligatures w14:val="none"/>
+        </w:rPr>
+        <w:t xml:space="preserve"> {</w:t>
+      </w:r>
+    </w:p>
+    <w:p>
+      <w:pPr>
+        <w:shd w:val="clear" w:color="auto" w:fill="1E1E1E"/>
+        <w:spacing w:after="0" w:line="285" w:lineRule="atLeast"/>
+        <w:rPr>
+          <w:rFonts w:ascii="Consolas" w:eastAsia="Times New Roman" w:hAnsi="Consolas" w:cs="Times New Roman"/>
+          <w:color w:val="D4D4D4"/>
+          <w:kern w:val="0"/>
+          <w:sz w:val="21"/>
+          <w:szCs w:val="21"/>
+          <w14:ligatures w14:val="none"/>
+        </w:rPr>
+      </w:pPr>
+      <w:r>
+        <w:rPr>
+          <w:rFonts w:ascii="Consolas" w:eastAsia="Times New Roman" w:hAnsi="Consolas" w:cs="Times New Roman"/>
+          <w:color w:val="D4D4D4"/>
+          <w:kern w:val="0"/>
+          <w:sz w:val="21"/>
+          <w:szCs w:val="21"/>
+          <w14:ligatures w14:val="none"/>
+        </w:rPr>
+        <w:t xml:space="preserve">      </w:t>
+      </w:r>
+      <w:r>
+        <w:rPr>
+          <w:rFonts w:ascii="Consolas" w:eastAsia="Times New Roman" w:hAnsi="Consolas" w:cs="Times New Roman"/>
+          <w:color w:val="CE9178"/>
+          <w:kern w:val="0"/>
+          <w:sz w:val="21"/>
+          <w:szCs w:val="21"/>
+          <w14:ligatures w14:val="none"/>
+        </w:rPr>
+        <w:t>"/</w:t>
+      </w:r>
+      <w:proofErr w:type="spellStart"/>
+      <w:r>
+        <w:rPr>
+          <w:rFonts w:ascii="Consolas" w:eastAsia="Times New Roman" w:hAnsi="Consolas" w:cs="Times New Roman"/>
+          <w:color w:val="CE9178"/>
+          <w:kern w:val="0"/>
+          <w:sz w:val="21"/>
+          <w:szCs w:val="21"/>
+          <w14:ligatures w14:val="none"/>
+        </w:rPr>
+        <w:t>api</w:t>
+      </w:r>
+      <w:proofErr w:type="spellEnd"/>
+      <w:r>
+        <w:rPr>
+          <w:rFonts w:ascii="Consolas" w:eastAsia="Times New Roman" w:hAnsi="Consolas" w:cs="Times New Roman"/>
+          <w:color w:val="CE9178"/>
+          <w:kern w:val="0"/>
+          <w:sz w:val="21"/>
+          <w:szCs w:val="21"/>
+          <w14:ligatures w14:val="none"/>
+        </w:rPr>
+        <w:t>"</w:t>
+      </w:r>
+      <w:r>
+        <w:rPr>
+          <w:rFonts w:ascii="Consolas" w:eastAsia="Times New Roman" w:hAnsi="Consolas" w:cs="Times New Roman"/>
+          <w:color w:val="9CDCFE"/>
+          <w:kern w:val="0"/>
+          <w:sz w:val="21"/>
+          <w:szCs w:val="21"/>
+          <w14:ligatures w14:val="none"/>
+        </w:rPr>
+        <w:t>:</w:t>
+      </w:r>
+      <w:r>
+        <w:rPr>
+          <w:rFonts w:ascii="Consolas" w:eastAsia="Times New Roman" w:hAnsi="Consolas" w:cs="Times New Roman"/>
+          <w:color w:val="D4D4D4"/>
+          <w:kern w:val="0"/>
+          <w:sz w:val="21"/>
+          <w:szCs w:val="21"/>
+          <w14:ligatures w14:val="none"/>
+        </w:rPr>
+        <w:t xml:space="preserve"> {</w:t>
+      </w:r>
+    </w:p>
+    <w:p>
+      <w:pPr>
+        <w:shd w:val="clear" w:color="auto" w:fill="1E1E1E"/>
+        <w:spacing w:after="0" w:line="285" w:lineRule="atLeast"/>
+        <w:rPr>
+          <w:rFonts w:ascii="Consolas" w:eastAsia="Times New Roman" w:hAnsi="Consolas" w:cs="Times New Roman"/>
+          <w:color w:val="D4D4D4"/>
+          <w:kern w:val="0"/>
+          <w:sz w:val="21"/>
+          <w:szCs w:val="21"/>
+          <w14:ligatures w14:val="none"/>
+        </w:rPr>
+      </w:pPr>
+      <w:r>
+        <w:rPr>
+          <w:rFonts w:ascii="Consolas" w:eastAsia="Times New Roman" w:hAnsi="Consolas" w:cs="Times New Roman"/>
+          <w:color w:val="D4D4D4"/>
+          <w:kern w:val="0"/>
+          <w:sz w:val="21"/>
+          <w:szCs w:val="21"/>
+          <w14:ligatures w14:val="none"/>
+        </w:rPr>
+        <w:t xml:space="preserve">        </w:t>
+      </w:r>
+      <w:r>
+        <w:rPr>
+          <w:rFonts w:ascii="Consolas" w:eastAsia="Times New Roman" w:hAnsi="Consolas" w:cs="Times New Roman"/>
+          <w:color w:val="9CDCFE"/>
+          <w:kern w:val="0"/>
+          <w:sz w:val="21"/>
+          <w:szCs w:val="21"/>
+          <w14:ligatures w14:val="none"/>
+        </w:rPr>
+        <w:t>target:</w:t>
+      </w:r>
+      <w:r>
+        <w:rPr>
+          <w:rFonts w:ascii="Consolas" w:eastAsia="Times New Roman" w:hAnsi="Consolas" w:cs="Times New Roman"/>
+          <w:color w:val="D4D4D4"/>
+          <w:kern w:val="0"/>
+          <w:sz w:val="21"/>
+          <w:szCs w:val="21"/>
+          <w14:ligatures w14:val="none"/>
+        </w:rPr>
+        <w:t xml:space="preserve"> </w:t>
+      </w:r>
+      <w:r>
+        <w:rPr>
+          <w:rFonts w:ascii="Consolas" w:eastAsia="Times New Roman" w:hAnsi="Consolas" w:cs="Times New Roman"/>
+          <w:color w:val="CE9178"/>
+          <w:kern w:val="0"/>
+          <w:sz w:val="21"/>
+          <w:szCs w:val="21"/>
+          <w14:ligatures w14:val="none"/>
+        </w:rPr>
+        <w:t>"http://localhost:8000/"</w:t>
+      </w:r>
+      <w:r>
+        <w:rPr>
+          <w:rFonts w:ascii="Consolas" w:eastAsia="Times New Roman" w:hAnsi="Consolas" w:cs="Times New Roman"/>
+          <w:color w:val="D4D4D4"/>
+          <w:kern w:val="0"/>
+          <w:sz w:val="21"/>
+          <w:szCs w:val="21"/>
+          <w14:ligatures w14:val="none"/>
+        </w:rPr>
+        <w:t>,</w:t>
+      </w:r>
+    </w:p>
+    <w:p>
+      <w:pPr>
+        <w:shd w:val="clear" w:color="auto" w:fill="1E1E1E"/>
+        <w:spacing w:after="0" w:line="285" w:lineRule="atLeast"/>
+        <w:rPr>
+          <w:rFonts w:ascii="Consolas" w:eastAsia="Times New Roman" w:hAnsi="Consolas" w:cs="Times New Roman"/>
+          <w:color w:val="D4D4D4"/>
+          <w:kern w:val="0"/>
+          <w:sz w:val="21"/>
+          <w:szCs w:val="21"/>
+          <w14:ligatures w14:val="none"/>
+        </w:rPr>
+      </w:pPr>
+      <w:r>
+        <w:rPr>
+          <w:rFonts w:ascii="Consolas" w:eastAsia="Times New Roman" w:hAnsi="Consolas" w:cs="Times New Roman"/>
+          <w:color w:val="D4D4D4"/>
+          <w:kern w:val="0"/>
+          <w:sz w:val="21"/>
+          <w:szCs w:val="21"/>
+          <w14:ligatures w14:val="none"/>
+        </w:rPr>
+        <w:t xml:space="preserve">        </w:t>
+      </w:r>
+      <w:proofErr w:type="spellStart"/>
+      <w:r>
+        <w:rPr>
+          <w:rFonts w:ascii="Consolas" w:eastAsia="Times New Roman" w:hAnsi="Consolas" w:cs="Times New Roman"/>
+          <w:color w:val="9CDCFE"/>
+          <w:kern w:val="0"/>
+          <w:sz w:val="21"/>
+          <w:szCs w:val="21"/>
+          <w14:ligatures w14:val="none"/>
+        </w:rPr>
+        <w:t>changeOrigin</w:t>
+      </w:r>
+      <w:proofErr w:type="spellEnd"/>
+      <w:r>
+        <w:rPr>
+          <w:rFonts w:ascii="Consolas" w:eastAsia="Times New Roman" w:hAnsi="Consolas" w:cs="Times New Roman"/>
+          <w:color w:val="9CDCFE"/>
+          <w:kern w:val="0"/>
+          <w:sz w:val="21"/>
+          <w:szCs w:val="21"/>
+          <w14:ligatures w14:val="none"/>
+        </w:rPr>
+        <w:t>:</w:t>
+      </w:r>
+      <w:r>
+        <w:rPr>
+          <w:rFonts w:ascii="Consolas" w:eastAsia="Times New Roman" w:hAnsi="Consolas" w:cs="Times New Roman"/>
+          <w:color w:val="D4D4D4"/>
+          <w:kern w:val="0"/>
+          <w:sz w:val="21"/>
+          <w:szCs w:val="21"/>
+          <w14:ligatures w14:val="none"/>
+        </w:rPr>
+        <w:t xml:space="preserve"> </w:t>
+      </w:r>
+      <w:r>
+        <w:rPr>
+          <w:rFonts w:ascii="Consolas" w:eastAsia="Times New Roman" w:hAnsi="Consolas" w:cs="Times New Roman"/>
+          <w:color w:val="569CD6"/>
+          <w:kern w:val="0"/>
+          <w:sz w:val="21"/>
+          <w:szCs w:val="21"/>
+          <w14:ligatures w14:val="none"/>
+        </w:rPr>
+        <w:t>true</w:t>
+      </w:r>
+      <w:r>
+        <w:rPr>
+          <w:rFonts w:ascii="Consolas" w:eastAsia="Times New Roman" w:hAnsi="Consolas" w:cs="Times New Roman"/>
+          <w:color w:val="D4D4D4"/>
+          <w:kern w:val="0"/>
+          <w:sz w:val="21"/>
+          <w:szCs w:val="21"/>
+          <w14:ligatures w14:val="none"/>
+        </w:rPr>
+        <w:t>,</w:t>
+      </w:r>
+    </w:p>
+    <w:p>
+      <w:pPr>
+        <w:shd w:val="clear" w:color="auto" w:fill="1E1E1E"/>
+        <w:spacing w:after="0" w:line="285" w:lineRule="atLeast"/>
+        <w:rPr>
+          <w:rFonts w:ascii="Consolas" w:eastAsia="Times New Roman" w:hAnsi="Consolas" w:cs="Times New Roman"/>
+          <w:color w:val="D4D4D4"/>
+          <w:kern w:val="0"/>
+          <w:sz w:val="21"/>
+          <w:szCs w:val="21"/>
+          <w14:ligatures w14:val="none"/>
+        </w:rPr>
+      </w:pPr>
+      <w:r>
+        <w:rPr>
+          <w:rFonts w:ascii="Consolas" w:eastAsia="Times New Roman" w:hAnsi="Consolas" w:cs="Times New Roman"/>
+          <w:color w:val="D4D4D4"/>
+          <w:kern w:val="0"/>
+          <w:sz w:val="21"/>
+          <w:szCs w:val="21"/>
+          <w14:ligatures w14:val="none"/>
+        </w:rPr>
+        <w:t xml:space="preserve">        </w:t>
+      </w:r>
+      <w:r>
+        <w:rPr>
+          <w:rFonts w:ascii="Consolas" w:eastAsia="Times New Roman" w:hAnsi="Consolas" w:cs="Times New Roman"/>
+          <w:color w:val="DCDCAA"/>
+          <w:kern w:val="0"/>
+          <w:sz w:val="21"/>
+          <w:szCs w:val="21"/>
+          <w14:ligatures w14:val="none"/>
+        </w:rPr>
+        <w:t>rewrite</w:t>
+      </w:r>
+      <w:r>
+        <w:rPr>
+          <w:rFonts w:ascii="Consolas" w:eastAsia="Times New Roman" w:hAnsi="Consolas" w:cs="Times New Roman"/>
+          <w:color w:val="9CDCFE"/>
+          <w:kern w:val="0"/>
+          <w:sz w:val="21"/>
+          <w:szCs w:val="21"/>
+          <w14:ligatures w14:val="none"/>
+        </w:rPr>
+        <w:t>:</w:t>
+      </w:r>
+      <w:r>
+        <w:rPr>
+          <w:rFonts w:ascii="Consolas" w:eastAsia="Times New Roman" w:hAnsi="Consolas" w:cs="Times New Roman"/>
+          <w:color w:val="D4D4D4"/>
+          <w:kern w:val="0"/>
+          <w:sz w:val="21"/>
+          <w:szCs w:val="21"/>
+          <w14:ligatures w14:val="none"/>
+        </w:rPr>
+        <w:t xml:space="preserve"> (</w:t>
+      </w:r>
+      <w:r>
+        <w:rPr>
+          <w:rFonts w:ascii="Consolas" w:eastAsia="Times New Roman" w:hAnsi="Consolas" w:cs="Times New Roman"/>
+          <w:color w:val="9CDCFE"/>
+          <w:kern w:val="0"/>
+          <w:sz w:val="21"/>
+          <w:szCs w:val="21"/>
+          <w14:ligatures w14:val="none"/>
+        </w:rPr>
+        <w:t>path</w:t>
+      </w:r>
+      <w:r>
+        <w:rPr>
+          <w:rFonts w:ascii="Consolas" w:eastAsia="Times New Roman" w:hAnsi="Consolas" w:cs="Times New Roman"/>
+          <w:color w:val="D4D4D4"/>
+          <w:kern w:val="0"/>
+          <w:sz w:val="21"/>
+          <w:szCs w:val="21"/>
+          <w14:ligatures w14:val="none"/>
+        </w:rPr>
+        <w:t xml:space="preserve">) </w:t>
+      </w:r>
+      <w:r>
+        <w:rPr>
+          <w:rFonts w:ascii="Consolas" w:eastAsia="Times New Roman" w:hAnsi="Consolas" w:cs="Times New Roman"/>
+          <w:color w:val="569CD6"/>
+          <w:kern w:val="0"/>
+          <w:sz w:val="21"/>
+          <w:szCs w:val="21"/>
+          <w14:ligatures w14:val="none"/>
+        </w:rPr>
+        <w:t>=&gt;</w:t>
+      </w:r>
+      <w:r>
+        <w:rPr>
+          <w:rFonts w:ascii="Consolas" w:eastAsia="Times New Roman" w:hAnsi="Consolas" w:cs="Times New Roman"/>
+          <w:color w:val="D4D4D4"/>
+          <w:kern w:val="0"/>
+          <w:sz w:val="21"/>
+          <w:szCs w:val="21"/>
+          <w14:ligatures w14:val="none"/>
+        </w:rPr>
+        <w:t xml:space="preserve"> </w:t>
+      </w:r>
+      <w:proofErr w:type="spellStart"/>
+      <w:proofErr w:type="gramStart"/>
+      <w:r>
+        <w:rPr>
+          <w:rFonts w:ascii="Consolas" w:eastAsia="Times New Roman" w:hAnsi="Consolas" w:cs="Times New Roman"/>
+          <w:color w:val="9CDCFE"/>
+          <w:kern w:val="0"/>
+          <w:sz w:val="21"/>
+          <w:szCs w:val="21"/>
+          <w14:ligatures w14:val="none"/>
+        </w:rPr>
+        <w:t>path</w:t>
+      </w:r>
+      <w:r>
+        <w:rPr>
+          <w:rFonts w:ascii="Consolas" w:eastAsia="Times New Roman" w:hAnsi="Consolas" w:cs="Times New Roman"/>
+          <w:color w:val="D4D4D4"/>
+          <w:kern w:val="0"/>
+          <w:sz w:val="21"/>
+          <w:szCs w:val="21"/>
+          <w14:ligatures w14:val="none"/>
+        </w:rPr>
+        <w:t>.</w:t>
+      </w:r>
+      <w:r>
+        <w:rPr>
+          <w:rFonts w:ascii="Consolas" w:eastAsia="Times New Roman" w:hAnsi="Consolas" w:cs="Times New Roman"/>
+          <w:color w:val="DCDCAA"/>
+          <w:kern w:val="0"/>
+          <w:sz w:val="21"/>
+          <w:szCs w:val="21"/>
+          <w14:ligatures w14:val="none"/>
+        </w:rPr>
+        <w:t>replace</w:t>
+      </w:r>
+      <w:proofErr w:type="spellEnd"/>
+      <w:proofErr w:type="gramEnd"/>
+      <w:r>
+        <w:rPr>
+          <w:rFonts w:ascii="Consolas" w:eastAsia="Times New Roman" w:hAnsi="Consolas" w:cs="Times New Roman"/>
+          <w:color w:val="D4D4D4"/>
+          <w:kern w:val="0"/>
+          <w:sz w:val="21"/>
+          <w:szCs w:val="21"/>
+          <w14:ligatures w14:val="none"/>
+        </w:rPr>
+        <w:t>(</w:t>
+      </w:r>
+      <w:r>
+        <w:rPr>
+          <w:rFonts w:ascii="Consolas" w:eastAsia="Times New Roman" w:hAnsi="Consolas" w:cs="Times New Roman"/>
+          <w:color w:val="D16969"/>
+          <w:kern w:val="0"/>
+          <w:sz w:val="21"/>
+          <w:szCs w:val="21"/>
+          <w14:ligatures w14:val="none"/>
+        </w:rPr>
+        <w:t>/</w:t>
+      </w:r>
+      <w:r>
+        <w:rPr>
+          <w:rFonts w:ascii="Consolas" w:eastAsia="Times New Roman" w:hAnsi="Consolas" w:cs="Times New Roman"/>
+          <w:color w:val="DCDCAA"/>
+          <w:kern w:val="0"/>
+          <w:sz w:val="21"/>
+          <w:szCs w:val="21"/>
+          <w14:ligatures w14:val="none"/>
+        </w:rPr>
+        <w:t>^</w:t>
+      </w:r>
+      <w:r>
+        <w:rPr>
+          <w:rFonts w:ascii="Consolas" w:eastAsia="Times New Roman" w:hAnsi="Consolas" w:cs="Times New Roman"/>
+          <w:color w:val="D7BA7D"/>
+          <w:kern w:val="0"/>
+          <w:sz w:val="21"/>
+          <w:szCs w:val="21"/>
+          <w14:ligatures w14:val="none"/>
+        </w:rPr>
+        <w:t>\/</w:t>
+      </w:r>
+      <w:proofErr w:type="spellStart"/>
+      <w:r>
+        <w:rPr>
+          <w:rFonts w:ascii="Consolas" w:eastAsia="Times New Roman" w:hAnsi="Consolas" w:cs="Times New Roman"/>
+          <w:color w:val="D16969"/>
+          <w:kern w:val="0"/>
+          <w:sz w:val="21"/>
+          <w:szCs w:val="21"/>
+          <w14:ligatures w14:val="none"/>
+        </w:rPr>
+        <w:t>api</w:t>
+      </w:r>
+      <w:proofErr w:type="spellEnd"/>
+      <w:r>
+        <w:rPr>
+          <w:rFonts w:ascii="Consolas" w:eastAsia="Times New Roman" w:hAnsi="Consolas" w:cs="Times New Roman"/>
+          <w:color w:val="D16969"/>
+          <w:kern w:val="0"/>
+          <w:sz w:val="21"/>
+          <w:szCs w:val="21"/>
+          <w14:ligatures w14:val="none"/>
+        </w:rPr>
+        <w:t>/</w:t>
+      </w:r>
+      <w:r>
+        <w:rPr>
+          <w:rFonts w:ascii="Consolas" w:eastAsia="Times New Roman" w:hAnsi="Consolas" w:cs="Times New Roman"/>
+          <w:color w:val="D4D4D4"/>
+          <w:kern w:val="0"/>
+          <w:sz w:val="21"/>
+          <w:szCs w:val="21"/>
+          <w14:ligatures w14:val="none"/>
+        </w:rPr>
+        <w:t xml:space="preserve">, </w:t>
+      </w:r>
+      <w:r>
+        <w:rPr>
+          <w:rFonts w:ascii="Consolas" w:eastAsia="Times New Roman" w:hAnsi="Consolas" w:cs="Times New Roman"/>
+          <w:color w:val="CE9178"/>
+          <w:kern w:val="0"/>
+          <w:sz w:val="21"/>
+          <w:szCs w:val="21"/>
+          <w14:ligatures w14:val="none"/>
+        </w:rPr>
+        <w:t>""</w:t>
+      </w:r>
+      <w:r>
+        <w:rPr>
+          <w:rFonts w:ascii="Consolas" w:eastAsia="Times New Roman" w:hAnsi="Consolas" w:cs="Times New Roman"/>
+          <w:color w:val="D4D4D4"/>
+          <w:kern w:val="0"/>
+          <w:sz w:val="21"/>
+          <w:szCs w:val="21"/>
+          <w14:ligatures w14:val="none"/>
+        </w:rPr>
+        <w:t xml:space="preserve">), </w:t>
+      </w:r>
+      <w:r>
+        <w:rPr>
+          <w:rFonts w:ascii="Consolas" w:eastAsia="Times New Roman" w:hAnsi="Consolas" w:cs="Times New Roman"/>
+          <w:color w:val="6A9955"/>
+          <w:kern w:val="0"/>
+          <w:sz w:val="21"/>
+          <w:szCs w:val="21"/>
+          <w14:ligatures w14:val="none"/>
+        </w:rPr>
+        <w:t>// this means, /</w:t>
+      </w:r>
+      <w:proofErr w:type="spellStart"/>
+      <w:r>
+        <w:rPr>
+          <w:rFonts w:ascii="Consolas" w:eastAsia="Times New Roman" w:hAnsi="Consolas" w:cs="Times New Roman"/>
+          <w:color w:val="6A9955"/>
+          <w:kern w:val="0"/>
+          <w:sz w:val="21"/>
+          <w:szCs w:val="21"/>
+          <w14:ligatures w14:val="none"/>
+        </w:rPr>
+        <w:t>api</w:t>
+      </w:r>
+      <w:proofErr w:type="spellEnd"/>
+      <w:r>
+        <w:rPr>
+          <w:rFonts w:ascii="Consolas" w:eastAsia="Times New Roman" w:hAnsi="Consolas" w:cs="Times New Roman"/>
+          <w:color w:val="6A9955"/>
+          <w:kern w:val="0"/>
+          <w:sz w:val="21"/>
+          <w:szCs w:val="21"/>
+          <w14:ligatures w14:val="none"/>
+        </w:rPr>
+        <w:t>/jobs, it will hit http://localhost:8000/jobs</w:t>
+      </w:r>
+    </w:p>
+    <w:p>
+      <w:pPr>
+        <w:shd w:val="clear" w:color="auto" w:fill="1E1E1E"/>
+        <w:spacing w:after="0" w:line="285" w:lineRule="atLeast"/>
+        <w:rPr>
+          <w:rFonts w:ascii="Consolas" w:eastAsia="Times New Roman" w:hAnsi="Consolas" w:cs="Times New Roman"/>
+          <w:color w:val="D4D4D4"/>
+          <w:kern w:val="0"/>
+          <w:sz w:val="21"/>
+          <w:szCs w:val="21"/>
+          <w14:ligatures w14:val="none"/>
+        </w:rPr>
+      </w:pPr>
+      <w:r>
+        <w:rPr>
+          <w:rFonts w:ascii="Consolas" w:eastAsia="Times New Roman" w:hAnsi="Consolas" w:cs="Times New Roman"/>
+          <w:color w:val="D4D4D4"/>
+          <w:kern w:val="0"/>
+          <w:sz w:val="21"/>
+          <w:szCs w:val="21"/>
+          <w14:ligatures w14:val="none"/>
+        </w:rPr>
+        <w:t>      },</w:t>
+      </w:r>
+    </w:p>
+    <w:p>
+      <w:pPr>
+        <w:shd w:val="clear" w:color="auto" w:fill="1E1E1E"/>
+        <w:spacing w:after="0" w:line="285" w:lineRule="atLeast"/>
+        <w:rPr>
+          <w:rFonts w:ascii="Consolas" w:eastAsia="Times New Roman" w:hAnsi="Consolas" w:cs="Times New Roman"/>
+          <w:color w:val="D4D4D4"/>
+          <w:kern w:val="0"/>
+          <w:sz w:val="21"/>
+          <w:szCs w:val="21"/>
+          <w14:ligatures w14:val="none"/>
+        </w:rPr>
+      </w:pPr>
+      <w:r>
+        <w:rPr>
+          <w:rFonts w:ascii="Consolas" w:eastAsia="Times New Roman" w:hAnsi="Consolas" w:cs="Times New Roman"/>
+          <w:color w:val="D4D4D4"/>
+          <w:kern w:val="0"/>
+          <w:sz w:val="21"/>
+          <w:szCs w:val="21"/>
+          <w14:ligatures w14:val="none"/>
+        </w:rPr>
+        <w:t>    },</w:t>
+      </w:r>
+    </w:p>
+    <w:p>
+      <w:pPr>
+        <w:shd w:val="clear" w:color="auto" w:fill="1E1E1E"/>
+        <w:spacing w:after="0" w:line="285" w:lineRule="atLeast"/>
+        <w:rPr>
+          <w:rFonts w:ascii="Consolas" w:eastAsia="Times New Roman" w:hAnsi="Consolas" w:cs="Times New Roman"/>
+          <w:color w:val="D4D4D4"/>
+          <w:kern w:val="0"/>
+          <w:sz w:val="21"/>
+          <w:szCs w:val="21"/>
+          <w14:ligatures w14:val="none"/>
+        </w:rPr>
+      </w:pPr>
+      <w:r>
+        <w:rPr>
+          <w:rFonts w:ascii="Consolas" w:eastAsia="Times New Roman" w:hAnsi="Consolas" w:cs="Times New Roman"/>
+          <w:color w:val="D4D4D4"/>
+          <w:kern w:val="0"/>
+          <w:sz w:val="21"/>
+          <w:szCs w:val="21"/>
+          <w14:ligatures w14:val="none"/>
+        </w:rPr>
+        <w:t>  },</w:t>
+      </w:r>
+    </w:p>
+    <w:p>
+      <w:pPr>
+        <w:shd w:val="clear" w:color="auto" w:fill="1E1E1E"/>
+        <w:spacing w:after="0" w:line="285" w:lineRule="atLeast"/>
+        <w:rPr>
+          <w:rFonts w:ascii="Consolas" w:eastAsia="Times New Roman" w:hAnsi="Consolas" w:cs="Times New Roman"/>
+          <w:color w:val="D4D4D4"/>
+          <w:kern w:val="0"/>
+          <w:sz w:val="21"/>
+          <w:szCs w:val="21"/>
+          <w14:ligatures w14:val="none"/>
+        </w:rPr>
+      </w:pPr>
+      <w:r>
+        <w:rPr>
+          <w:rFonts w:ascii="Consolas" w:eastAsia="Times New Roman" w:hAnsi="Consolas" w:cs="Times New Roman"/>
+          <w:color w:val="D4D4D4"/>
+          <w:kern w:val="0"/>
+          <w:sz w:val="21"/>
+          <w:szCs w:val="21"/>
+          <w14:ligatures w14:val="none"/>
+        </w:rPr>
+        <w:t>});</w:t>
+      </w:r>
+    </w:p>
+    <w:p>
+      <w:pPr>
+        <w:shd w:val="clear" w:color="auto" w:fill="1E1E1E"/>
+        <w:spacing w:after="0" w:line="285" w:lineRule="atLeast"/>
+        <w:rPr>
+          <w:rFonts w:ascii="Consolas" w:eastAsia="Times New Roman" w:hAnsi="Consolas" w:cs="Times New Roman"/>
+          <w:color w:val="D4D4D4"/>
+          <w:kern w:val="0"/>
+          <w:sz w:val="21"/>
+          <w:szCs w:val="21"/>
+          <w14:ligatures w14:val="none"/>
+        </w:rPr>
+      </w:pPr>
+    </w:p>
+    <w:p>
+      <w:pPr>
+        <w:tabs>
+          <w:tab w:val="left" w:pos="1890"/>
+        </w:tabs>
+      </w:pPr>
+    </w:p>
+    <w:p>
+      <w:pPr>
+        <w:tabs>
+          <w:tab w:val="left" w:pos="1890"/>
+        </w:tabs>
+      </w:pPr>
+    </w:p>
+    <w:p>
+      <w:pPr>
+        <w:tabs>
+          <w:tab w:val="left" w:pos="1890"/>
+        </w:tabs>
+      </w:pPr>
+    </w:p>
+    <w:p>
+      <w:pPr>
+        <w:tabs>
+          <w:tab w:val="left" w:pos="1890"/>
+        </w:tabs>
+      </w:pPr>
+    </w:p>
+    <w:p>
+      <w:pPr>
+        <w:tabs>
+          <w:tab w:val="left" w:pos="1890"/>
+        </w:tabs>
+      </w:pPr>
+    </w:p>
+    <w:p>
+      <w:pPr>
+        <w:tabs>
+          <w:tab w:val="left" w:pos="1890"/>
+        </w:tabs>
+      </w:pPr>
+      <w:r>
+        <w:lastRenderedPageBreak/>
+        <w:t xml:space="preserve">Step </w:t>
+      </w:r>
+      <w:proofErr w:type="gramStart"/>
+      <w:r>
+        <w:t>2 :</w:t>
+      </w:r>
+      <w:proofErr w:type="gramEnd"/>
+      <w:r>
+        <w:t xml:space="preserve"> </w:t>
+      </w:r>
+      <w:proofErr w:type="spellStart"/>
+      <w:r>
+        <w:t>jekono</w:t>
+      </w:r>
+      <w:proofErr w:type="spellEnd"/>
+      <w:r>
+        <w:t xml:space="preserve"> place e call korar time e “/</w:t>
+      </w:r>
+      <w:proofErr w:type="spellStart"/>
+      <w:r>
+        <w:t>api</w:t>
+      </w:r>
+      <w:proofErr w:type="spellEnd"/>
+      <w:r>
+        <w:t xml:space="preserve">” evabe call korlei kaj </w:t>
+      </w:r>
+      <w:proofErr w:type="spellStart"/>
+      <w:r>
+        <w:t>korbe</w:t>
+      </w:r>
+      <w:proofErr w:type="spellEnd"/>
+      <w:r>
+        <w:t xml:space="preserve">, an example with </w:t>
+      </w:r>
+      <w:proofErr w:type="spellStart"/>
+      <w:r>
+        <w:rPr>
+          <w:b/>
+          <w:bCs/>
+        </w:rPr>
+        <w:t>useEffect</w:t>
+      </w:r>
+      <w:proofErr w:type="spellEnd"/>
+      <w:r>
+        <w:t>,</w:t>
+      </w:r>
+    </w:p>
+    <w:p>
+      <w:pPr>
+        <w:shd w:val="clear" w:color="auto" w:fill="1E1E1E"/>
+        <w:spacing w:after="0" w:line="285" w:lineRule="atLeast"/>
+        <w:rPr>
+          <w:rFonts w:ascii="Consolas" w:eastAsia="Times New Roman" w:hAnsi="Consolas" w:cs="Times New Roman"/>
+          <w:color w:val="D4D4D4"/>
+          <w:kern w:val="0"/>
+          <w:sz w:val="21"/>
+          <w:szCs w:val="21"/>
+          <w14:ligatures w14:val="none"/>
+        </w:rPr>
+      </w:pPr>
+      <w:r>
+        <w:rPr>
+          <w:rFonts w:ascii="Consolas" w:eastAsia="Times New Roman" w:hAnsi="Consolas" w:cs="Times New Roman"/>
+          <w:color w:val="569CD6"/>
+          <w:kern w:val="0"/>
+          <w:sz w:val="21"/>
+          <w:szCs w:val="21"/>
+          <w14:ligatures w14:val="none"/>
+        </w:rPr>
+        <w:t>const</w:t>
+      </w:r>
+      <w:r>
+        <w:rPr>
+          <w:rFonts w:ascii="Consolas" w:eastAsia="Times New Roman" w:hAnsi="Consolas" w:cs="Times New Roman"/>
+          <w:color w:val="D4D4D4"/>
+          <w:kern w:val="0"/>
+          <w:sz w:val="21"/>
+          <w:szCs w:val="21"/>
+          <w14:ligatures w14:val="none"/>
+        </w:rPr>
+        <w:t xml:space="preserve"> </w:t>
+      </w:r>
+      <w:r>
+        <w:rPr>
+          <w:rFonts w:ascii="Consolas" w:eastAsia="Times New Roman" w:hAnsi="Consolas" w:cs="Times New Roman"/>
+          <w:color w:val="4FC1FF"/>
+          <w:kern w:val="0"/>
+          <w:sz w:val="21"/>
+          <w:szCs w:val="21"/>
+          <w14:ligatures w14:val="none"/>
+        </w:rPr>
+        <w:t>res</w:t>
+      </w:r>
+      <w:r>
+        <w:rPr>
+          <w:rFonts w:ascii="Consolas" w:eastAsia="Times New Roman" w:hAnsi="Consolas" w:cs="Times New Roman"/>
+          <w:color w:val="D4D4D4"/>
+          <w:kern w:val="0"/>
+          <w:sz w:val="21"/>
+          <w:szCs w:val="21"/>
+          <w14:ligatures w14:val="none"/>
+        </w:rPr>
+        <w:t xml:space="preserve"> = </w:t>
+      </w:r>
+      <w:r>
+        <w:rPr>
+          <w:rFonts w:ascii="Consolas" w:eastAsia="Times New Roman" w:hAnsi="Consolas" w:cs="Times New Roman"/>
+          <w:color w:val="C586C0"/>
+          <w:kern w:val="0"/>
+          <w:sz w:val="21"/>
+          <w:szCs w:val="21"/>
+          <w14:ligatures w14:val="none"/>
+        </w:rPr>
+        <w:t>await</w:t>
+      </w:r>
+      <w:r>
+        <w:rPr>
+          <w:rFonts w:ascii="Consolas" w:eastAsia="Times New Roman" w:hAnsi="Consolas" w:cs="Times New Roman"/>
+          <w:color w:val="D4D4D4"/>
+          <w:kern w:val="0"/>
+          <w:sz w:val="21"/>
+          <w:szCs w:val="21"/>
+          <w14:ligatures w14:val="none"/>
+        </w:rPr>
+        <w:t xml:space="preserve"> </w:t>
+      </w:r>
+      <w:r>
+        <w:rPr>
+          <w:rFonts w:ascii="Consolas" w:eastAsia="Times New Roman" w:hAnsi="Consolas" w:cs="Times New Roman"/>
+          <w:color w:val="DCDCAA"/>
+          <w:kern w:val="0"/>
+          <w:sz w:val="21"/>
+          <w:szCs w:val="21"/>
+          <w14:ligatures w14:val="none"/>
+        </w:rPr>
+        <w:t>fetch</w:t>
+      </w:r>
+      <w:r>
+        <w:rPr>
+          <w:rFonts w:ascii="Consolas" w:eastAsia="Times New Roman" w:hAnsi="Consolas" w:cs="Times New Roman"/>
+          <w:color w:val="D4D4D4"/>
+          <w:kern w:val="0"/>
+          <w:sz w:val="21"/>
+          <w:szCs w:val="21"/>
+          <w14:ligatures w14:val="none"/>
+        </w:rPr>
+        <w:t>(</w:t>
+      </w:r>
+      <w:r>
+        <w:rPr>
+          <w:rFonts w:ascii="Consolas" w:eastAsia="Times New Roman" w:hAnsi="Consolas" w:cs="Times New Roman"/>
+          <w:color w:val="CE9178"/>
+          <w:kern w:val="0"/>
+          <w:sz w:val="21"/>
+          <w:szCs w:val="21"/>
+          <w14:ligatures w14:val="none"/>
+        </w:rPr>
+        <w:t>"/</w:t>
+      </w:r>
+      <w:proofErr w:type="spellStart"/>
+      <w:r>
+        <w:rPr>
+          <w:rFonts w:ascii="Consolas" w:eastAsia="Times New Roman" w:hAnsi="Consolas" w:cs="Times New Roman"/>
+          <w:color w:val="CE9178"/>
+          <w:kern w:val="0"/>
+          <w:sz w:val="21"/>
+          <w:szCs w:val="21"/>
+          <w14:ligatures w14:val="none"/>
+        </w:rPr>
+        <w:t>api</w:t>
+      </w:r>
+      <w:proofErr w:type="spellEnd"/>
+      <w:r>
+        <w:rPr>
+          <w:rFonts w:ascii="Consolas" w:eastAsia="Times New Roman" w:hAnsi="Consolas" w:cs="Times New Roman"/>
+          <w:color w:val="CE9178"/>
+          <w:kern w:val="0"/>
+          <w:sz w:val="21"/>
+          <w:szCs w:val="21"/>
+          <w14:ligatures w14:val="none"/>
+        </w:rPr>
+        <w:t>/jobs"</w:t>
+      </w:r>
+      <w:r>
+        <w:rPr>
+          <w:rFonts w:ascii="Consolas" w:eastAsia="Times New Roman" w:hAnsi="Consolas" w:cs="Times New Roman"/>
+          <w:color w:val="D4D4D4"/>
+          <w:kern w:val="0"/>
+          <w:sz w:val="21"/>
+          <w:szCs w:val="21"/>
+          <w14:ligatures w14:val="none"/>
+        </w:rPr>
+        <w:t>);</w:t>
+      </w:r>
+    </w:p>
+    <w:p>
+      <w:pPr>
+        <w:tabs>
+          <w:tab w:val="left" w:pos="1890"/>
+        </w:tabs>
+      </w:pPr>
+    </w:p>
+    <w:p>
+      <w:pPr>
+        <w:tabs>
+          <w:tab w:val="left" w:pos="1890"/>
+        </w:tabs>
+      </w:pPr>
+      <w:r>
+        <w:t>Full code snippet,</w:t>
+      </w:r>
+    </w:p>
+    <w:p>
+      <w:pPr>
+        <w:shd w:val="clear" w:color="auto" w:fill="1E1E1E"/>
+        <w:spacing w:after="0" w:line="285" w:lineRule="atLeast"/>
+        <w:rPr>
+          <w:rFonts w:ascii="Consolas" w:eastAsia="Times New Roman" w:hAnsi="Consolas" w:cs="Times New Roman"/>
+          <w:color w:val="D4D4D4"/>
+          <w:kern w:val="0"/>
+          <w:sz w:val="21"/>
+          <w:szCs w:val="21"/>
+          <w14:ligatures w14:val="none"/>
+        </w:rPr>
+      </w:pPr>
+      <w:r>
+        <w:rPr>
+          <w:rFonts w:ascii="Consolas" w:eastAsia="Times New Roman" w:hAnsi="Consolas" w:cs="Times New Roman"/>
+          <w:color w:val="D4D4D4"/>
+          <w:kern w:val="0"/>
+          <w:sz w:val="21"/>
+          <w:szCs w:val="21"/>
+          <w14:ligatures w14:val="none"/>
+        </w:rPr>
+        <w:t xml:space="preserve">  </w:t>
+      </w:r>
+      <w:proofErr w:type="spellStart"/>
+      <w:proofErr w:type="gramStart"/>
+      <w:r>
+        <w:rPr>
+          <w:rFonts w:ascii="Consolas" w:eastAsia="Times New Roman" w:hAnsi="Consolas" w:cs="Times New Roman"/>
+          <w:color w:val="DCDCAA"/>
+          <w:kern w:val="0"/>
+          <w:sz w:val="21"/>
+          <w:szCs w:val="21"/>
+          <w14:ligatures w14:val="none"/>
+        </w:rPr>
+        <w:t>useEffect</w:t>
+      </w:r>
+      <w:proofErr w:type="spellEnd"/>
+      <w:r>
+        <w:rPr>
+          <w:rFonts w:ascii="Consolas" w:eastAsia="Times New Roman" w:hAnsi="Consolas" w:cs="Times New Roman"/>
+          <w:color w:val="D4D4D4"/>
+          <w:kern w:val="0"/>
+          <w:sz w:val="21"/>
+          <w:szCs w:val="21"/>
+          <w14:ligatures w14:val="none"/>
+        </w:rPr>
+        <w:t>(</w:t>
+      </w:r>
+      <w:proofErr w:type="gramEnd"/>
+      <w:r>
+        <w:rPr>
+          <w:rFonts w:ascii="Consolas" w:eastAsia="Times New Roman" w:hAnsi="Consolas" w:cs="Times New Roman"/>
+          <w:color w:val="D4D4D4"/>
+          <w:kern w:val="0"/>
+          <w:sz w:val="21"/>
+          <w:szCs w:val="21"/>
+          <w14:ligatures w14:val="none"/>
+        </w:rPr>
+        <w:t xml:space="preserve">() </w:t>
+      </w:r>
+      <w:r>
+        <w:rPr>
+          <w:rFonts w:ascii="Consolas" w:eastAsia="Times New Roman" w:hAnsi="Consolas" w:cs="Times New Roman"/>
+          <w:color w:val="569CD6"/>
+          <w:kern w:val="0"/>
+          <w:sz w:val="21"/>
+          <w:szCs w:val="21"/>
+          <w14:ligatures w14:val="none"/>
+        </w:rPr>
+        <w:t>=&gt;</w:t>
+      </w:r>
+      <w:r>
+        <w:rPr>
+          <w:rFonts w:ascii="Consolas" w:eastAsia="Times New Roman" w:hAnsi="Consolas" w:cs="Times New Roman"/>
+          <w:color w:val="D4D4D4"/>
+          <w:kern w:val="0"/>
+          <w:sz w:val="21"/>
+          <w:szCs w:val="21"/>
+          <w14:ligatures w14:val="none"/>
+        </w:rPr>
+        <w:t xml:space="preserve"> {</w:t>
+      </w:r>
+    </w:p>
+    <w:p>
+      <w:pPr>
+        <w:shd w:val="clear" w:color="auto" w:fill="1E1E1E"/>
+        <w:spacing w:after="0" w:line="285" w:lineRule="atLeast"/>
+        <w:rPr>
+          <w:rFonts w:ascii="Consolas" w:eastAsia="Times New Roman" w:hAnsi="Consolas" w:cs="Times New Roman"/>
+          <w:color w:val="D4D4D4"/>
+          <w:kern w:val="0"/>
+          <w:sz w:val="21"/>
+          <w:szCs w:val="21"/>
+          <w14:ligatures w14:val="none"/>
+        </w:rPr>
+      </w:pPr>
+      <w:r>
+        <w:rPr>
+          <w:rFonts w:ascii="Consolas" w:eastAsia="Times New Roman" w:hAnsi="Consolas" w:cs="Times New Roman"/>
+          <w:color w:val="D4D4D4"/>
+          <w:kern w:val="0"/>
+          <w:sz w:val="21"/>
+          <w:szCs w:val="21"/>
+          <w14:ligatures w14:val="none"/>
+        </w:rPr>
+        <w:t xml:space="preserve">    </w:t>
+      </w:r>
+      <w:r>
+        <w:rPr>
+          <w:rFonts w:ascii="Consolas" w:eastAsia="Times New Roman" w:hAnsi="Consolas" w:cs="Times New Roman"/>
+          <w:color w:val="569CD6"/>
+          <w:kern w:val="0"/>
+          <w:sz w:val="21"/>
+          <w:szCs w:val="21"/>
+          <w14:ligatures w14:val="none"/>
+        </w:rPr>
+        <w:t>const</w:t>
+      </w:r>
+      <w:r>
+        <w:rPr>
+          <w:rFonts w:ascii="Consolas" w:eastAsia="Times New Roman" w:hAnsi="Consolas" w:cs="Times New Roman"/>
+          <w:color w:val="D4D4D4"/>
+          <w:kern w:val="0"/>
+          <w:sz w:val="21"/>
+          <w:szCs w:val="21"/>
+          <w14:ligatures w14:val="none"/>
+        </w:rPr>
+        <w:t xml:space="preserve"> </w:t>
+      </w:r>
+      <w:proofErr w:type="spellStart"/>
+      <w:r>
+        <w:rPr>
+          <w:rFonts w:ascii="Consolas" w:eastAsia="Times New Roman" w:hAnsi="Consolas" w:cs="Times New Roman"/>
+          <w:color w:val="DCDCAA"/>
+          <w:kern w:val="0"/>
+          <w:sz w:val="21"/>
+          <w:szCs w:val="21"/>
+          <w14:ligatures w14:val="none"/>
+        </w:rPr>
+        <w:t>fetchJobs</w:t>
+      </w:r>
+      <w:proofErr w:type="spellEnd"/>
+      <w:r>
+        <w:rPr>
+          <w:rFonts w:ascii="Consolas" w:eastAsia="Times New Roman" w:hAnsi="Consolas" w:cs="Times New Roman"/>
+          <w:color w:val="D4D4D4"/>
+          <w:kern w:val="0"/>
+          <w:sz w:val="21"/>
+          <w:szCs w:val="21"/>
+          <w14:ligatures w14:val="none"/>
+        </w:rPr>
+        <w:t xml:space="preserve"> = </w:t>
+      </w:r>
+      <w:r>
+        <w:rPr>
+          <w:rFonts w:ascii="Consolas" w:eastAsia="Times New Roman" w:hAnsi="Consolas" w:cs="Times New Roman"/>
+          <w:color w:val="569CD6"/>
+          <w:kern w:val="0"/>
+          <w:sz w:val="21"/>
+          <w:szCs w:val="21"/>
+          <w14:ligatures w14:val="none"/>
+        </w:rPr>
+        <w:t>async</w:t>
+      </w:r>
+      <w:r>
+        <w:rPr>
+          <w:rFonts w:ascii="Consolas" w:eastAsia="Times New Roman" w:hAnsi="Consolas" w:cs="Times New Roman"/>
+          <w:color w:val="D4D4D4"/>
+          <w:kern w:val="0"/>
+          <w:sz w:val="21"/>
+          <w:szCs w:val="21"/>
+          <w14:ligatures w14:val="none"/>
+        </w:rPr>
+        <w:t xml:space="preserve"> () </w:t>
+      </w:r>
+      <w:r>
+        <w:rPr>
+          <w:rFonts w:ascii="Consolas" w:eastAsia="Times New Roman" w:hAnsi="Consolas" w:cs="Times New Roman"/>
+          <w:color w:val="569CD6"/>
+          <w:kern w:val="0"/>
+          <w:sz w:val="21"/>
+          <w:szCs w:val="21"/>
+          <w14:ligatures w14:val="none"/>
+        </w:rPr>
+        <w:t>=&gt;</w:t>
+      </w:r>
+      <w:r>
+        <w:rPr>
+          <w:rFonts w:ascii="Consolas" w:eastAsia="Times New Roman" w:hAnsi="Consolas" w:cs="Times New Roman"/>
+          <w:color w:val="D4D4D4"/>
+          <w:kern w:val="0"/>
+          <w:sz w:val="21"/>
+          <w:szCs w:val="21"/>
+          <w14:ligatures w14:val="none"/>
+        </w:rPr>
+        <w:t xml:space="preserve"> {</w:t>
+      </w:r>
+    </w:p>
+    <w:p>
+      <w:pPr>
+        <w:shd w:val="clear" w:color="auto" w:fill="1E1E1E"/>
+        <w:spacing w:after="0" w:line="285" w:lineRule="atLeast"/>
+        <w:rPr>
+          <w:rFonts w:ascii="Consolas" w:eastAsia="Times New Roman" w:hAnsi="Consolas" w:cs="Times New Roman"/>
+          <w:color w:val="D4D4D4"/>
+          <w:kern w:val="0"/>
+          <w:sz w:val="21"/>
+          <w:szCs w:val="21"/>
+          <w14:ligatures w14:val="none"/>
+        </w:rPr>
+      </w:pPr>
+      <w:r>
+        <w:rPr>
+          <w:rFonts w:ascii="Consolas" w:eastAsia="Times New Roman" w:hAnsi="Consolas" w:cs="Times New Roman"/>
+          <w:color w:val="D4D4D4"/>
+          <w:kern w:val="0"/>
+          <w:sz w:val="21"/>
+          <w:szCs w:val="21"/>
+          <w14:ligatures w14:val="none"/>
+        </w:rPr>
+        <w:t xml:space="preserve">      </w:t>
+      </w:r>
+      <w:r>
+        <w:rPr>
+          <w:rFonts w:ascii="Consolas" w:eastAsia="Times New Roman" w:hAnsi="Consolas" w:cs="Times New Roman"/>
+          <w:color w:val="C586C0"/>
+          <w:kern w:val="0"/>
+          <w:sz w:val="21"/>
+          <w:szCs w:val="21"/>
+          <w14:ligatures w14:val="none"/>
+        </w:rPr>
+        <w:t>try</w:t>
+      </w:r>
+      <w:r>
+        <w:rPr>
+          <w:rFonts w:ascii="Consolas" w:eastAsia="Times New Roman" w:hAnsi="Consolas" w:cs="Times New Roman"/>
+          <w:color w:val="D4D4D4"/>
+          <w:kern w:val="0"/>
+          <w:sz w:val="21"/>
+          <w:szCs w:val="21"/>
+          <w14:ligatures w14:val="none"/>
+        </w:rPr>
+        <w:t xml:space="preserve"> {</w:t>
+      </w:r>
+    </w:p>
+    <w:p>
+      <w:pPr>
+        <w:shd w:val="clear" w:color="auto" w:fill="1E1E1E"/>
+        <w:spacing w:after="0" w:line="285" w:lineRule="atLeast"/>
+        <w:rPr>
+          <w:rFonts w:ascii="Consolas" w:eastAsia="Times New Roman" w:hAnsi="Consolas" w:cs="Times New Roman"/>
+          <w:color w:val="D4D4D4"/>
+          <w:kern w:val="0"/>
+          <w:sz w:val="21"/>
+          <w:szCs w:val="21"/>
+          <w14:ligatures w14:val="none"/>
+        </w:rPr>
+      </w:pPr>
+      <w:r>
+        <w:rPr>
+          <w:rFonts w:ascii="Consolas" w:eastAsia="Times New Roman" w:hAnsi="Consolas" w:cs="Times New Roman"/>
+          <w:color w:val="D4D4D4"/>
+          <w:kern w:val="0"/>
+          <w:sz w:val="21"/>
+          <w:szCs w:val="21"/>
+          <w14:ligatures w14:val="none"/>
+        </w:rPr>
+        <w:t xml:space="preserve">        </w:t>
+      </w:r>
+      <w:r>
+        <w:rPr>
+          <w:rFonts w:ascii="Consolas" w:eastAsia="Times New Roman" w:hAnsi="Consolas" w:cs="Times New Roman"/>
+          <w:color w:val="569CD6"/>
+          <w:kern w:val="0"/>
+          <w:sz w:val="21"/>
+          <w:szCs w:val="21"/>
+          <w14:ligatures w14:val="none"/>
+        </w:rPr>
+        <w:t>const</w:t>
+      </w:r>
+      <w:r>
+        <w:rPr>
+          <w:rFonts w:ascii="Consolas" w:eastAsia="Times New Roman" w:hAnsi="Consolas" w:cs="Times New Roman"/>
+          <w:color w:val="D4D4D4"/>
+          <w:kern w:val="0"/>
+          <w:sz w:val="21"/>
+          <w:szCs w:val="21"/>
+          <w14:ligatures w14:val="none"/>
+        </w:rPr>
+        <w:t xml:space="preserve"> </w:t>
+      </w:r>
+      <w:r>
+        <w:rPr>
+          <w:rFonts w:ascii="Consolas" w:eastAsia="Times New Roman" w:hAnsi="Consolas" w:cs="Times New Roman"/>
+          <w:color w:val="4FC1FF"/>
+          <w:kern w:val="0"/>
+          <w:sz w:val="21"/>
+          <w:szCs w:val="21"/>
+          <w14:ligatures w14:val="none"/>
+        </w:rPr>
+        <w:t>res</w:t>
+      </w:r>
+      <w:r>
+        <w:rPr>
+          <w:rFonts w:ascii="Consolas" w:eastAsia="Times New Roman" w:hAnsi="Consolas" w:cs="Times New Roman"/>
+          <w:color w:val="D4D4D4"/>
+          <w:kern w:val="0"/>
+          <w:sz w:val="21"/>
+          <w:szCs w:val="21"/>
+          <w14:ligatures w14:val="none"/>
+        </w:rPr>
+        <w:t xml:space="preserve"> = </w:t>
+      </w:r>
+      <w:r>
+        <w:rPr>
+          <w:rFonts w:ascii="Consolas" w:eastAsia="Times New Roman" w:hAnsi="Consolas" w:cs="Times New Roman"/>
+          <w:color w:val="C586C0"/>
+          <w:kern w:val="0"/>
+          <w:sz w:val="21"/>
+          <w:szCs w:val="21"/>
+          <w14:ligatures w14:val="none"/>
+        </w:rPr>
+        <w:t>await</w:t>
+      </w:r>
+      <w:r>
+        <w:rPr>
+          <w:rFonts w:ascii="Consolas" w:eastAsia="Times New Roman" w:hAnsi="Consolas" w:cs="Times New Roman"/>
+          <w:color w:val="D4D4D4"/>
+          <w:kern w:val="0"/>
+          <w:sz w:val="21"/>
+          <w:szCs w:val="21"/>
+          <w14:ligatures w14:val="none"/>
+        </w:rPr>
+        <w:t xml:space="preserve"> </w:t>
+      </w:r>
+      <w:r>
+        <w:rPr>
+          <w:rFonts w:ascii="Consolas" w:eastAsia="Times New Roman" w:hAnsi="Consolas" w:cs="Times New Roman"/>
+          <w:color w:val="DCDCAA"/>
+          <w:kern w:val="0"/>
+          <w:sz w:val="21"/>
+          <w:szCs w:val="21"/>
+          <w14:ligatures w14:val="none"/>
+        </w:rPr>
+        <w:t>fetch</w:t>
+      </w:r>
+      <w:r>
+        <w:rPr>
+          <w:rFonts w:ascii="Consolas" w:eastAsia="Times New Roman" w:hAnsi="Consolas" w:cs="Times New Roman"/>
+          <w:color w:val="D4D4D4"/>
+          <w:kern w:val="0"/>
+          <w:sz w:val="21"/>
+          <w:szCs w:val="21"/>
+          <w14:ligatures w14:val="none"/>
+        </w:rPr>
+        <w:t>(</w:t>
+      </w:r>
+      <w:r>
+        <w:rPr>
+          <w:rFonts w:ascii="Consolas" w:eastAsia="Times New Roman" w:hAnsi="Consolas" w:cs="Times New Roman"/>
+          <w:color w:val="CE9178"/>
+          <w:kern w:val="0"/>
+          <w:sz w:val="21"/>
+          <w:szCs w:val="21"/>
+          <w14:ligatures w14:val="none"/>
+        </w:rPr>
+        <w:t>"/</w:t>
+      </w:r>
+      <w:proofErr w:type="spellStart"/>
+      <w:r>
+        <w:rPr>
+          <w:rFonts w:ascii="Consolas" w:eastAsia="Times New Roman" w:hAnsi="Consolas" w:cs="Times New Roman"/>
+          <w:color w:val="CE9178"/>
+          <w:kern w:val="0"/>
+          <w:sz w:val="21"/>
+          <w:szCs w:val="21"/>
+          <w14:ligatures w14:val="none"/>
+        </w:rPr>
+        <w:t>api</w:t>
+      </w:r>
+      <w:proofErr w:type="spellEnd"/>
+      <w:r>
+        <w:rPr>
+          <w:rFonts w:ascii="Consolas" w:eastAsia="Times New Roman" w:hAnsi="Consolas" w:cs="Times New Roman"/>
+          <w:color w:val="CE9178"/>
+          <w:kern w:val="0"/>
+          <w:sz w:val="21"/>
+          <w:szCs w:val="21"/>
+          <w14:ligatures w14:val="none"/>
+        </w:rPr>
+        <w:t>/jobs"</w:t>
+      </w:r>
+      <w:r>
+        <w:rPr>
+          <w:rFonts w:ascii="Consolas" w:eastAsia="Times New Roman" w:hAnsi="Consolas" w:cs="Times New Roman"/>
+          <w:color w:val="D4D4D4"/>
+          <w:kern w:val="0"/>
+          <w:sz w:val="21"/>
+          <w:szCs w:val="21"/>
+          <w14:ligatures w14:val="none"/>
+        </w:rPr>
+        <w:t>);</w:t>
+      </w:r>
+    </w:p>
+    <w:p>
+      <w:pPr>
+        <w:shd w:val="clear" w:color="auto" w:fill="1E1E1E"/>
+        <w:spacing w:after="0" w:line="285" w:lineRule="atLeast"/>
+        <w:rPr>
+          <w:rFonts w:ascii="Consolas" w:eastAsia="Times New Roman" w:hAnsi="Consolas" w:cs="Times New Roman"/>
+          <w:color w:val="D4D4D4"/>
+          <w:kern w:val="0"/>
+          <w:sz w:val="21"/>
+          <w:szCs w:val="21"/>
+          <w14:ligatures w14:val="none"/>
+        </w:rPr>
+      </w:pPr>
+      <w:r>
+        <w:rPr>
+          <w:rFonts w:ascii="Consolas" w:eastAsia="Times New Roman" w:hAnsi="Consolas" w:cs="Times New Roman"/>
+          <w:color w:val="D4D4D4"/>
+          <w:kern w:val="0"/>
+          <w:sz w:val="21"/>
+          <w:szCs w:val="21"/>
+          <w14:ligatures w14:val="none"/>
+        </w:rPr>
+        <w:t xml:space="preserve">        </w:t>
+      </w:r>
+      <w:r>
+        <w:rPr>
+          <w:rFonts w:ascii="Consolas" w:eastAsia="Times New Roman" w:hAnsi="Consolas" w:cs="Times New Roman"/>
+          <w:color w:val="569CD6"/>
+          <w:kern w:val="0"/>
+          <w:sz w:val="21"/>
+          <w:szCs w:val="21"/>
+          <w14:ligatures w14:val="none"/>
+        </w:rPr>
+        <w:t>const</w:t>
+      </w:r>
+      <w:r>
+        <w:rPr>
+          <w:rFonts w:ascii="Consolas" w:eastAsia="Times New Roman" w:hAnsi="Consolas" w:cs="Times New Roman"/>
+          <w:color w:val="D4D4D4"/>
+          <w:kern w:val="0"/>
+          <w:sz w:val="21"/>
+          <w:szCs w:val="21"/>
+          <w14:ligatures w14:val="none"/>
+        </w:rPr>
+        <w:t xml:space="preserve"> </w:t>
+      </w:r>
+      <w:r>
+        <w:rPr>
+          <w:rFonts w:ascii="Consolas" w:eastAsia="Times New Roman" w:hAnsi="Consolas" w:cs="Times New Roman"/>
+          <w:color w:val="4FC1FF"/>
+          <w:kern w:val="0"/>
+          <w:sz w:val="21"/>
+          <w:szCs w:val="21"/>
+          <w14:ligatures w14:val="none"/>
+        </w:rPr>
+        <w:t>data</w:t>
+      </w:r>
+      <w:r>
+        <w:rPr>
+          <w:rFonts w:ascii="Consolas" w:eastAsia="Times New Roman" w:hAnsi="Consolas" w:cs="Times New Roman"/>
+          <w:color w:val="D4D4D4"/>
+          <w:kern w:val="0"/>
+          <w:sz w:val="21"/>
+          <w:szCs w:val="21"/>
+          <w14:ligatures w14:val="none"/>
+        </w:rPr>
+        <w:t xml:space="preserve"> = </w:t>
+      </w:r>
+      <w:r>
+        <w:rPr>
+          <w:rFonts w:ascii="Consolas" w:eastAsia="Times New Roman" w:hAnsi="Consolas" w:cs="Times New Roman"/>
+          <w:color w:val="C586C0"/>
+          <w:kern w:val="0"/>
+          <w:sz w:val="21"/>
+          <w:szCs w:val="21"/>
+          <w14:ligatures w14:val="none"/>
+        </w:rPr>
+        <w:t>await</w:t>
+      </w:r>
+      <w:r>
+        <w:rPr>
+          <w:rFonts w:ascii="Consolas" w:eastAsia="Times New Roman" w:hAnsi="Consolas" w:cs="Times New Roman"/>
+          <w:color w:val="D4D4D4"/>
+          <w:kern w:val="0"/>
+          <w:sz w:val="21"/>
+          <w:szCs w:val="21"/>
+          <w14:ligatures w14:val="none"/>
+        </w:rPr>
+        <w:t xml:space="preserve"> </w:t>
+      </w:r>
+      <w:proofErr w:type="spellStart"/>
+      <w:proofErr w:type="gramStart"/>
+      <w:r>
+        <w:rPr>
+          <w:rFonts w:ascii="Consolas" w:eastAsia="Times New Roman" w:hAnsi="Consolas" w:cs="Times New Roman"/>
+          <w:color w:val="4FC1FF"/>
+          <w:kern w:val="0"/>
+          <w:sz w:val="21"/>
+          <w:szCs w:val="21"/>
+          <w14:ligatures w14:val="none"/>
+        </w:rPr>
+        <w:t>res</w:t>
+      </w:r>
+      <w:r>
+        <w:rPr>
+          <w:rFonts w:ascii="Consolas" w:eastAsia="Times New Roman" w:hAnsi="Consolas" w:cs="Times New Roman"/>
+          <w:color w:val="D4D4D4"/>
+          <w:kern w:val="0"/>
+          <w:sz w:val="21"/>
+          <w:szCs w:val="21"/>
+          <w14:ligatures w14:val="none"/>
+        </w:rPr>
+        <w:t>.</w:t>
+      </w:r>
+      <w:r>
+        <w:rPr>
+          <w:rFonts w:ascii="Consolas" w:eastAsia="Times New Roman" w:hAnsi="Consolas" w:cs="Times New Roman"/>
+          <w:color w:val="DCDCAA"/>
+          <w:kern w:val="0"/>
+          <w:sz w:val="21"/>
+          <w:szCs w:val="21"/>
+          <w14:ligatures w14:val="none"/>
+        </w:rPr>
+        <w:t>json</w:t>
+      </w:r>
+      <w:proofErr w:type="spellEnd"/>
+      <w:proofErr w:type="gramEnd"/>
+      <w:r>
+        <w:rPr>
+          <w:rFonts w:ascii="Consolas" w:eastAsia="Times New Roman" w:hAnsi="Consolas" w:cs="Times New Roman"/>
+          <w:color w:val="D4D4D4"/>
+          <w:kern w:val="0"/>
+          <w:sz w:val="21"/>
+          <w:szCs w:val="21"/>
+          <w14:ligatures w14:val="none"/>
+        </w:rPr>
+        <w:t>();</w:t>
+      </w:r>
+    </w:p>
+    <w:p>
+      <w:pPr>
+        <w:shd w:val="clear" w:color="auto" w:fill="1E1E1E"/>
+        <w:spacing w:after="0" w:line="285" w:lineRule="atLeast"/>
+        <w:rPr>
+          <w:rFonts w:ascii="Consolas" w:eastAsia="Times New Roman" w:hAnsi="Consolas" w:cs="Times New Roman"/>
+          <w:color w:val="D4D4D4"/>
+          <w:kern w:val="0"/>
+          <w:sz w:val="21"/>
+          <w:szCs w:val="21"/>
+          <w14:ligatures w14:val="none"/>
+        </w:rPr>
+      </w:pPr>
+      <w:r>
+        <w:rPr>
+          <w:rFonts w:ascii="Consolas" w:eastAsia="Times New Roman" w:hAnsi="Consolas" w:cs="Times New Roman"/>
+          <w:color w:val="D4D4D4"/>
+          <w:kern w:val="0"/>
+          <w:sz w:val="21"/>
+          <w:szCs w:val="21"/>
+          <w14:ligatures w14:val="none"/>
+        </w:rPr>
+        <w:t xml:space="preserve">        </w:t>
+      </w:r>
+      <w:proofErr w:type="spellStart"/>
+      <w:r>
+        <w:rPr>
+          <w:rFonts w:ascii="Consolas" w:eastAsia="Times New Roman" w:hAnsi="Consolas" w:cs="Times New Roman"/>
+          <w:color w:val="DCDCAA"/>
+          <w:kern w:val="0"/>
+          <w:sz w:val="21"/>
+          <w:szCs w:val="21"/>
+          <w14:ligatures w14:val="none"/>
+        </w:rPr>
+        <w:t>setJobs</w:t>
+      </w:r>
+      <w:proofErr w:type="spellEnd"/>
+      <w:r>
+        <w:rPr>
+          <w:rFonts w:ascii="Consolas" w:eastAsia="Times New Roman" w:hAnsi="Consolas" w:cs="Times New Roman"/>
+          <w:color w:val="D4D4D4"/>
+          <w:kern w:val="0"/>
+          <w:sz w:val="21"/>
+          <w:szCs w:val="21"/>
+          <w14:ligatures w14:val="none"/>
+        </w:rPr>
+        <w:t>(</w:t>
+      </w:r>
+      <w:r>
+        <w:rPr>
+          <w:rFonts w:ascii="Consolas" w:eastAsia="Times New Roman" w:hAnsi="Consolas" w:cs="Times New Roman"/>
+          <w:color w:val="4FC1FF"/>
+          <w:kern w:val="0"/>
+          <w:sz w:val="21"/>
+          <w:szCs w:val="21"/>
+          <w14:ligatures w14:val="none"/>
+        </w:rPr>
+        <w:t>data</w:t>
+      </w:r>
+      <w:r>
+        <w:rPr>
+          <w:rFonts w:ascii="Consolas" w:eastAsia="Times New Roman" w:hAnsi="Consolas" w:cs="Times New Roman"/>
+          <w:color w:val="D4D4D4"/>
+          <w:kern w:val="0"/>
+          <w:sz w:val="21"/>
+          <w:szCs w:val="21"/>
+          <w14:ligatures w14:val="none"/>
+        </w:rPr>
+        <w:t>);</w:t>
+      </w:r>
+    </w:p>
+    <w:p>
+      <w:pPr>
+        <w:shd w:val="clear" w:color="auto" w:fill="1E1E1E"/>
+        <w:spacing w:after="0" w:line="285" w:lineRule="atLeast"/>
+        <w:rPr>
+          <w:rFonts w:ascii="Consolas" w:eastAsia="Times New Roman" w:hAnsi="Consolas" w:cs="Times New Roman"/>
+          <w:color w:val="D4D4D4"/>
+          <w:kern w:val="0"/>
+          <w:sz w:val="21"/>
+          <w:szCs w:val="21"/>
+          <w14:ligatures w14:val="none"/>
+        </w:rPr>
+      </w:pPr>
+      <w:r>
+        <w:rPr>
+          <w:rFonts w:ascii="Consolas" w:eastAsia="Times New Roman" w:hAnsi="Consolas" w:cs="Times New Roman"/>
+          <w:color w:val="D4D4D4"/>
+          <w:kern w:val="0"/>
+          <w:sz w:val="21"/>
+          <w:szCs w:val="21"/>
+          <w14:ligatures w14:val="none"/>
+        </w:rPr>
+        <w:t xml:space="preserve">      } </w:t>
+      </w:r>
+      <w:r>
+        <w:rPr>
+          <w:rFonts w:ascii="Consolas" w:eastAsia="Times New Roman" w:hAnsi="Consolas" w:cs="Times New Roman"/>
+          <w:color w:val="C586C0"/>
+          <w:kern w:val="0"/>
+          <w:sz w:val="21"/>
+          <w:szCs w:val="21"/>
+          <w14:ligatures w14:val="none"/>
+        </w:rPr>
+        <w:t>catch</w:t>
+      </w:r>
+      <w:r>
+        <w:rPr>
+          <w:rFonts w:ascii="Consolas" w:eastAsia="Times New Roman" w:hAnsi="Consolas" w:cs="Times New Roman"/>
+          <w:color w:val="D4D4D4"/>
+          <w:kern w:val="0"/>
+          <w:sz w:val="21"/>
+          <w:szCs w:val="21"/>
+          <w14:ligatures w14:val="none"/>
+        </w:rPr>
+        <w:t xml:space="preserve"> (</w:t>
+      </w:r>
+      <w:r>
+        <w:rPr>
+          <w:rFonts w:ascii="Consolas" w:eastAsia="Times New Roman" w:hAnsi="Consolas" w:cs="Times New Roman"/>
+          <w:color w:val="9CDCFE"/>
+          <w:kern w:val="0"/>
+          <w:sz w:val="21"/>
+          <w:szCs w:val="21"/>
+          <w14:ligatures w14:val="none"/>
+        </w:rPr>
+        <w:t>error</w:t>
+      </w:r>
+      <w:r>
+        <w:rPr>
+          <w:rFonts w:ascii="Consolas" w:eastAsia="Times New Roman" w:hAnsi="Consolas" w:cs="Times New Roman"/>
+          <w:color w:val="D4D4D4"/>
+          <w:kern w:val="0"/>
+          <w:sz w:val="21"/>
+          <w:szCs w:val="21"/>
+          <w14:ligatures w14:val="none"/>
+        </w:rPr>
+        <w:t>) {</w:t>
+      </w:r>
+    </w:p>
+    <w:p>
+      <w:pPr>
+        <w:shd w:val="clear" w:color="auto" w:fill="1E1E1E"/>
+        <w:spacing w:after="0" w:line="285" w:lineRule="atLeast"/>
+        <w:rPr>
+          <w:rFonts w:ascii="Consolas" w:eastAsia="Times New Roman" w:hAnsi="Consolas" w:cs="Times New Roman"/>
+          <w:color w:val="D4D4D4"/>
+          <w:kern w:val="0"/>
+          <w:sz w:val="21"/>
+          <w:szCs w:val="21"/>
+          <w14:ligatures w14:val="none"/>
+        </w:rPr>
+      </w:pPr>
+      <w:r>
+        <w:rPr>
+          <w:rFonts w:ascii="Consolas" w:eastAsia="Times New Roman" w:hAnsi="Consolas" w:cs="Times New Roman"/>
+          <w:color w:val="D4D4D4"/>
+          <w:kern w:val="0"/>
+          <w:sz w:val="21"/>
+          <w:szCs w:val="21"/>
+          <w14:ligatures w14:val="none"/>
+        </w:rPr>
+        <w:t xml:space="preserve">        </w:t>
+      </w:r>
+      <w:proofErr w:type="gramStart"/>
+      <w:r>
+        <w:rPr>
+          <w:rFonts w:ascii="Consolas" w:eastAsia="Times New Roman" w:hAnsi="Consolas" w:cs="Times New Roman"/>
+          <w:color w:val="9CDCFE"/>
+          <w:kern w:val="0"/>
+          <w:sz w:val="21"/>
+          <w:szCs w:val="21"/>
+          <w14:ligatures w14:val="none"/>
+        </w:rPr>
+        <w:t>console</w:t>
+      </w:r>
+      <w:r>
+        <w:rPr>
+          <w:rFonts w:ascii="Consolas" w:eastAsia="Times New Roman" w:hAnsi="Consolas" w:cs="Times New Roman"/>
+          <w:color w:val="D4D4D4"/>
+          <w:kern w:val="0"/>
+          <w:sz w:val="21"/>
+          <w:szCs w:val="21"/>
+          <w14:ligatures w14:val="none"/>
+        </w:rPr>
+        <w:t>.</w:t>
+      </w:r>
+      <w:r>
+        <w:rPr>
+          <w:rFonts w:ascii="Consolas" w:eastAsia="Times New Roman" w:hAnsi="Consolas" w:cs="Times New Roman"/>
+          <w:color w:val="DCDCAA"/>
+          <w:kern w:val="0"/>
+          <w:sz w:val="21"/>
+          <w:szCs w:val="21"/>
+          <w14:ligatures w14:val="none"/>
+        </w:rPr>
+        <w:t>log</w:t>
+      </w:r>
+      <w:r>
+        <w:rPr>
+          <w:rFonts w:ascii="Consolas" w:eastAsia="Times New Roman" w:hAnsi="Consolas" w:cs="Times New Roman"/>
+          <w:color w:val="D4D4D4"/>
+          <w:kern w:val="0"/>
+          <w:sz w:val="21"/>
+          <w:szCs w:val="21"/>
+          <w14:ligatures w14:val="none"/>
+        </w:rPr>
+        <w:t>(</w:t>
+      </w:r>
+      <w:proofErr w:type="gramEnd"/>
+      <w:r>
+        <w:rPr>
+          <w:rFonts w:ascii="Consolas" w:eastAsia="Times New Roman" w:hAnsi="Consolas" w:cs="Times New Roman"/>
+          <w:color w:val="CE9178"/>
+          <w:kern w:val="0"/>
+          <w:sz w:val="21"/>
+          <w:szCs w:val="21"/>
+          <w14:ligatures w14:val="none"/>
+        </w:rPr>
+        <w:t>"Error fetching data"</w:t>
+      </w:r>
+      <w:r>
+        <w:rPr>
+          <w:rFonts w:ascii="Consolas" w:eastAsia="Times New Roman" w:hAnsi="Consolas" w:cs="Times New Roman"/>
+          <w:color w:val="D4D4D4"/>
+          <w:kern w:val="0"/>
+          <w:sz w:val="21"/>
+          <w:szCs w:val="21"/>
+          <w14:ligatures w14:val="none"/>
+        </w:rPr>
+        <w:t>);</w:t>
+      </w:r>
+    </w:p>
+    <w:p>
+      <w:pPr>
+        <w:shd w:val="clear" w:color="auto" w:fill="1E1E1E"/>
+        <w:spacing w:after="0" w:line="285" w:lineRule="atLeast"/>
+        <w:rPr>
+          <w:rFonts w:ascii="Consolas" w:eastAsia="Times New Roman" w:hAnsi="Consolas" w:cs="Times New Roman"/>
+          <w:color w:val="D4D4D4"/>
+          <w:kern w:val="0"/>
+          <w:sz w:val="21"/>
+          <w:szCs w:val="21"/>
+          <w14:ligatures w14:val="none"/>
+        </w:rPr>
+      </w:pPr>
+      <w:r>
+        <w:rPr>
+          <w:rFonts w:ascii="Consolas" w:eastAsia="Times New Roman" w:hAnsi="Consolas" w:cs="Times New Roman"/>
+          <w:color w:val="D4D4D4"/>
+          <w:kern w:val="0"/>
+          <w:sz w:val="21"/>
+          <w:szCs w:val="21"/>
+          <w14:ligatures w14:val="none"/>
+        </w:rPr>
+        <w:t xml:space="preserve">      } </w:t>
+      </w:r>
+      <w:r>
+        <w:rPr>
+          <w:rFonts w:ascii="Consolas" w:eastAsia="Times New Roman" w:hAnsi="Consolas" w:cs="Times New Roman"/>
+          <w:color w:val="C586C0"/>
+          <w:kern w:val="0"/>
+          <w:sz w:val="21"/>
+          <w:szCs w:val="21"/>
+          <w14:ligatures w14:val="none"/>
+        </w:rPr>
+        <w:t>finally</w:t>
+      </w:r>
+      <w:r>
+        <w:rPr>
+          <w:rFonts w:ascii="Consolas" w:eastAsia="Times New Roman" w:hAnsi="Consolas" w:cs="Times New Roman"/>
+          <w:color w:val="D4D4D4"/>
+          <w:kern w:val="0"/>
+          <w:sz w:val="21"/>
+          <w:szCs w:val="21"/>
+          <w14:ligatures w14:val="none"/>
+        </w:rPr>
+        <w:t xml:space="preserve"> {</w:t>
+      </w:r>
+    </w:p>
+    <w:p>
+      <w:pPr>
+        <w:shd w:val="clear" w:color="auto" w:fill="1E1E1E"/>
+        <w:spacing w:after="0" w:line="285" w:lineRule="atLeast"/>
+        <w:rPr>
+          <w:rFonts w:ascii="Consolas" w:eastAsia="Times New Roman" w:hAnsi="Consolas" w:cs="Times New Roman"/>
+          <w:color w:val="D4D4D4"/>
+          <w:kern w:val="0"/>
+          <w:sz w:val="21"/>
+          <w:szCs w:val="21"/>
+          <w14:ligatures w14:val="none"/>
+        </w:rPr>
+      </w:pPr>
+      <w:r>
+        <w:rPr>
+          <w:rFonts w:ascii="Consolas" w:eastAsia="Times New Roman" w:hAnsi="Consolas" w:cs="Times New Roman"/>
+          <w:color w:val="D4D4D4"/>
+          <w:kern w:val="0"/>
+          <w:sz w:val="21"/>
+          <w:szCs w:val="21"/>
+          <w14:ligatures w14:val="none"/>
+        </w:rPr>
+        <w:t xml:space="preserve">        </w:t>
+      </w:r>
+      <w:proofErr w:type="spellStart"/>
+      <w:r>
+        <w:rPr>
+          <w:rFonts w:ascii="Consolas" w:eastAsia="Times New Roman" w:hAnsi="Consolas" w:cs="Times New Roman"/>
+          <w:color w:val="DCDCAA"/>
+          <w:kern w:val="0"/>
+          <w:sz w:val="21"/>
+          <w:szCs w:val="21"/>
+          <w14:ligatures w14:val="none"/>
+        </w:rPr>
+        <w:t>setLoading</w:t>
+      </w:r>
+      <w:proofErr w:type="spellEnd"/>
+      <w:r>
+        <w:rPr>
+          <w:rFonts w:ascii="Consolas" w:eastAsia="Times New Roman" w:hAnsi="Consolas" w:cs="Times New Roman"/>
+          <w:color w:val="D4D4D4"/>
+          <w:kern w:val="0"/>
+          <w:sz w:val="21"/>
+          <w:szCs w:val="21"/>
+          <w14:ligatures w14:val="none"/>
+        </w:rPr>
+        <w:t>(</w:t>
+      </w:r>
+      <w:r>
+        <w:rPr>
+          <w:rFonts w:ascii="Consolas" w:eastAsia="Times New Roman" w:hAnsi="Consolas" w:cs="Times New Roman"/>
+          <w:color w:val="569CD6"/>
+          <w:kern w:val="0"/>
+          <w:sz w:val="21"/>
+          <w:szCs w:val="21"/>
+          <w14:ligatures w14:val="none"/>
+        </w:rPr>
+        <w:t>false</w:t>
+      </w:r>
+      <w:r>
+        <w:rPr>
+          <w:rFonts w:ascii="Consolas" w:eastAsia="Times New Roman" w:hAnsi="Consolas" w:cs="Times New Roman"/>
+          <w:color w:val="D4D4D4"/>
+          <w:kern w:val="0"/>
+          <w:sz w:val="21"/>
+          <w:szCs w:val="21"/>
+          <w14:ligatures w14:val="none"/>
+        </w:rPr>
+        <w:t>);</w:t>
+      </w:r>
+    </w:p>
+    <w:p>
+      <w:pPr>
+        <w:shd w:val="clear" w:color="auto" w:fill="1E1E1E"/>
+        <w:spacing w:after="0" w:line="285" w:lineRule="atLeast"/>
+        <w:rPr>
+          <w:rFonts w:ascii="Consolas" w:eastAsia="Times New Roman" w:hAnsi="Consolas" w:cs="Times New Roman"/>
+          <w:color w:val="D4D4D4"/>
+          <w:kern w:val="0"/>
+          <w:sz w:val="21"/>
+          <w:szCs w:val="21"/>
+          <w14:ligatures w14:val="none"/>
+        </w:rPr>
+      </w:pPr>
+      <w:r>
+        <w:rPr>
+          <w:rFonts w:ascii="Consolas" w:eastAsia="Times New Roman" w:hAnsi="Consolas" w:cs="Times New Roman"/>
+          <w:color w:val="D4D4D4"/>
+          <w:kern w:val="0"/>
+          <w:sz w:val="21"/>
+          <w:szCs w:val="21"/>
+          <w14:ligatures w14:val="none"/>
+        </w:rPr>
+        <w:t>      }</w:t>
+      </w:r>
+    </w:p>
+    <w:p>
+      <w:pPr>
+        <w:shd w:val="clear" w:color="auto" w:fill="1E1E1E"/>
+        <w:spacing w:after="0" w:line="285" w:lineRule="atLeast"/>
+        <w:rPr>
+          <w:rFonts w:ascii="Consolas" w:eastAsia="Times New Roman" w:hAnsi="Consolas" w:cs="Times New Roman"/>
+          <w:color w:val="D4D4D4"/>
+          <w:kern w:val="0"/>
+          <w:sz w:val="21"/>
+          <w:szCs w:val="21"/>
+          <w14:ligatures w14:val="none"/>
+        </w:rPr>
+      </w:pPr>
+      <w:r>
+        <w:rPr>
+          <w:rFonts w:ascii="Consolas" w:eastAsia="Times New Roman" w:hAnsi="Consolas" w:cs="Times New Roman"/>
+          <w:color w:val="D4D4D4"/>
+          <w:kern w:val="0"/>
+          <w:sz w:val="21"/>
+          <w:szCs w:val="21"/>
+          <w14:ligatures w14:val="none"/>
+        </w:rPr>
+        <w:t>    };</w:t>
+      </w:r>
+    </w:p>
+    <w:p>
+      <w:pPr>
+        <w:shd w:val="clear" w:color="auto" w:fill="1E1E1E"/>
+        <w:spacing w:after="0" w:line="285" w:lineRule="atLeast"/>
+        <w:rPr>
+          <w:rFonts w:ascii="Consolas" w:eastAsia="Times New Roman" w:hAnsi="Consolas" w:cs="Times New Roman"/>
+          <w:color w:val="D4D4D4"/>
+          <w:kern w:val="0"/>
+          <w:sz w:val="21"/>
+          <w:szCs w:val="21"/>
+          <w14:ligatures w14:val="none"/>
+        </w:rPr>
+      </w:pPr>
+    </w:p>
+    <w:p>
+      <w:pPr>
+        <w:shd w:val="clear" w:color="auto" w:fill="1E1E1E"/>
+        <w:spacing w:after="0" w:line="285" w:lineRule="atLeast"/>
+        <w:rPr>
+          <w:rFonts w:ascii="Consolas" w:eastAsia="Times New Roman" w:hAnsi="Consolas" w:cs="Times New Roman"/>
+          <w:color w:val="D4D4D4"/>
+          <w:kern w:val="0"/>
+          <w:sz w:val="21"/>
+          <w:szCs w:val="21"/>
+          <w14:ligatures w14:val="none"/>
+        </w:rPr>
+      </w:pPr>
+      <w:r>
+        <w:rPr>
+          <w:rFonts w:ascii="Consolas" w:eastAsia="Times New Roman" w:hAnsi="Consolas" w:cs="Times New Roman"/>
+          <w:color w:val="D4D4D4"/>
+          <w:kern w:val="0"/>
+          <w:sz w:val="21"/>
+          <w:szCs w:val="21"/>
+          <w14:ligatures w14:val="none"/>
+        </w:rPr>
+        <w:t xml:space="preserve">    </w:t>
+      </w:r>
+      <w:proofErr w:type="spellStart"/>
+      <w:proofErr w:type="gramStart"/>
+      <w:r>
+        <w:rPr>
+          <w:rFonts w:ascii="Consolas" w:eastAsia="Times New Roman" w:hAnsi="Consolas" w:cs="Times New Roman"/>
+          <w:color w:val="DCDCAA"/>
+          <w:kern w:val="0"/>
+          <w:sz w:val="21"/>
+          <w:szCs w:val="21"/>
+          <w14:ligatures w14:val="none"/>
+        </w:rPr>
+        <w:t>fetchJobs</w:t>
+      </w:r>
+      <w:proofErr w:type="spellEnd"/>
+      <w:r>
+        <w:rPr>
+          <w:rFonts w:ascii="Consolas" w:eastAsia="Times New Roman" w:hAnsi="Consolas" w:cs="Times New Roman"/>
+          <w:color w:val="D4D4D4"/>
+          <w:kern w:val="0"/>
+          <w:sz w:val="21"/>
+          <w:szCs w:val="21"/>
+          <w14:ligatures w14:val="none"/>
+        </w:rPr>
+        <w:t>(</w:t>
+      </w:r>
+      <w:proofErr w:type="gramEnd"/>
+      <w:r>
+        <w:rPr>
+          <w:rFonts w:ascii="Consolas" w:eastAsia="Times New Roman" w:hAnsi="Consolas" w:cs="Times New Roman"/>
+          <w:color w:val="D4D4D4"/>
+          <w:kern w:val="0"/>
+          <w:sz w:val="21"/>
+          <w:szCs w:val="21"/>
+          <w14:ligatures w14:val="none"/>
+        </w:rPr>
+        <w:t>);</w:t>
+      </w:r>
+    </w:p>
+    <w:p>
+      <w:pPr>
+        <w:shd w:val="clear" w:color="auto" w:fill="1E1E1E"/>
+        <w:spacing w:after="0" w:line="285" w:lineRule="atLeast"/>
+        <w:rPr>
+          <w:rFonts w:ascii="Consolas" w:eastAsia="Times New Roman" w:hAnsi="Consolas" w:cs="Times New Roman"/>
+          <w:color w:val="D4D4D4"/>
+          <w:kern w:val="0"/>
+          <w:sz w:val="21"/>
+          <w:szCs w:val="21"/>
+          <w14:ligatures w14:val="none"/>
+        </w:rPr>
+      </w:pPr>
+      <w:r>
+        <w:rPr>
+          <w:rFonts w:ascii="Consolas" w:eastAsia="Times New Roman" w:hAnsi="Consolas" w:cs="Times New Roman"/>
+          <w:color w:val="D4D4D4"/>
+          <w:kern w:val="0"/>
+          <w:sz w:val="21"/>
+          <w:szCs w:val="21"/>
+          <w14:ligatures w14:val="none"/>
+        </w:rPr>
+        <w:t>  }, []);</w:t>
+      </w:r>
     </w:p>
     <w:p>
       <w:pPr>

</xml_diff>